<commit_message>
fixed issue with deleting vertex with adjacent vertex degrees nto updating
</commit_message>
<xml_diff>
--- a/documents/Project Writeup.docx
+++ b/documents/Project Writeup.docx
@@ -2449,9 +2449,272 @@
       </w:r>
     </w:p>
     <w:p>
-      <w:r>
+      <w:pPr>
+        <w:pStyle w:val="ListParagraph"/>
+        <w:ind w:left="360"/>
+      </w:pPr>
+    </w:p>
+    <w:p>
+      <w:pPr>
+        <w:pStyle w:val="ListParagraph"/>
+        <w:ind w:left="360"/>
+      </w:pPr>
+    </w:p>
+    <w:p>
+      <w:pPr>
+        <w:pStyle w:val="ListParagraph"/>
+        <w:numPr>
+          <w:ilvl w:val="0"/>
+          <w:numId w:val="2"/>
+        </w:numPr>
+        <w:ind w:left="360"/>
+      </w:pPr>
+      <w:r>
+        <w:t>A</w:t>
+      </w:r>
+    </w:p>
+    <w:p>
+      <w:pPr>
+        <w:pStyle w:val="ListParagraph"/>
+        <w:numPr>
+          <w:ilvl w:val="0"/>
+          <w:numId w:val="2"/>
+        </w:numPr>
+        <w:ind w:left="360"/>
+      </w:pPr>
+      <w:r>
+        <w:t>A</w:t>
+      </w:r>
+    </w:p>
+    <w:p>
+      <w:pPr>
+        <w:pStyle w:val="ListParagraph"/>
+        <w:numPr>
+          <w:ilvl w:val="0"/>
+          <w:numId w:val="2"/>
+        </w:numPr>
+        <w:ind w:left="360"/>
+      </w:pPr>
+      <w:r>
+        <w:t>“Features”</w:t>
+      </w:r>
+    </w:p>
+    <w:p>
+      <w:pPr>
+        <w:pStyle w:val="ListParagraph"/>
+      </w:pPr>
+    </w:p>
+    <w:p>
+      <w:pPr>
+        <w:pStyle w:val="ListParagraph"/>
+        <w:numPr>
+          <w:ilvl w:val="0"/>
+          <w:numId w:val="4"/>
+        </w:numPr>
+        <w:ind w:left="1080"/>
+        <w:rPr>
+          <w:rFonts w:eastAsiaTheme="minorEastAsia"/>
+        </w:rPr>
+      </w:pPr>
+      <w:r>
+        <w:t xml:space="preserve">Parallel edges do not change their endpoints relative to the angle of the edge line. This means that the parallel lines collapse into one line when the edge slope is </w:t>
+      </w:r>
+      <m:oMath>
+        <m:r>
+          <w:rPr>
+            <w:rFonts w:ascii="Cambria Math" w:hAnsi="Cambria Math"/>
+          </w:rPr>
+          <m:t>-x</m:t>
+        </m:r>
+      </m:oMath>
+      <w:r>
+        <w:rPr>
+          <w:rFonts w:eastAsiaTheme="minorEastAsia"/>
+        </w:rPr>
+        <w:t xml:space="preserve"> (were this on a </w:t>
+      </w:r>
+      <w:r>
+        <w:rPr>
+          <w:rFonts w:eastAsiaTheme="minorEastAsia"/>
+        </w:rPr>
+        <w:t>C</w:t>
+      </w:r>
+      <w:r>
+        <w:rPr>
+          <w:rFonts w:eastAsiaTheme="minorEastAsia"/>
+        </w:rPr>
+        <w:t>artesian</w:t>
+      </w:r>
+      <w:r>
+        <w:rPr>
+          <w:rFonts w:eastAsiaTheme="minorEastAsia"/>
+        </w:rPr>
+        <w:t xml:space="preserve"> plane).</w:t>
+      </w:r>
+    </w:p>
+    <w:p>
+      <w:pPr>
+        <w:pStyle w:val="ListParagraph"/>
+        <w:numPr>
+          <w:ilvl w:val="0"/>
+          <w:numId w:val="4"/>
+        </w:numPr>
+        <w:ind w:left="1080"/>
+        <w:rPr>
+          <w:rFonts w:eastAsiaTheme="minorEastAsia"/>
+        </w:rPr>
+      </w:pPr>
+      <w:r>
+        <w:rPr>
+          <w:rFonts w:eastAsiaTheme="minorEastAsia"/>
+        </w:rPr>
+        <w:t>When</w:t>
+      </w:r>
+      <w:r>
+        <w:rPr>
+          <w:rFonts w:eastAsiaTheme="minorEastAsia"/>
+        </w:rPr>
+        <w:t xml:space="preserve"> an object is g</w:t>
+      </w:r>
+      <w:r>
+        <w:rPr>
+          <w:rFonts w:eastAsiaTheme="minorEastAsia"/>
+        </w:rPr>
+        <w:t xml:space="preserve">rouped, its coordinates are </w:t>
+      </w:r>
+      <w:r>
+        <w:rPr>
+          <w:rFonts w:eastAsiaTheme="minorEastAsia"/>
+        </w:rPr>
+        <w:t>defined</w:t>
+      </w:r>
+      <w:r>
+        <w:rPr>
+          <w:rFonts w:eastAsiaTheme="minorEastAsia"/>
+        </w:rPr>
+        <w:t xml:space="preserve"> relative to </w:t>
+      </w:r>
+      <w:r>
+        <w:rPr>
+          <w:rFonts w:eastAsiaTheme="minorEastAsia"/>
+        </w:rPr>
+        <w:t>that</w:t>
+      </w:r>
+      <w:r>
+        <w:rPr>
+          <w:rFonts w:eastAsiaTheme="minorEastAsia"/>
+        </w:rPr>
+        <w:t xml:space="preserve"> group. Thus, objects which update</w:t>
+      </w:r>
+      <w:r>
+        <w:rPr>
+          <w:rFonts w:eastAsiaTheme="minorEastAsia"/>
+        </w:rPr>
+        <w:t xml:space="preserve"> their position</w:t>
+      </w:r>
+      <w:r>
+        <w:rPr>
+          <w:rFonts w:eastAsiaTheme="minorEastAsia"/>
+        </w:rPr>
+        <w:t xml:space="preserve"> based on its coordinates are updating their positions incorrectly, </w:t>
+      </w:r>
+      <w:r>
+        <w:rPr>
+          <w:rFonts w:eastAsiaTheme="minorEastAsia"/>
+        </w:rPr>
+        <w:t>often resulting in them disappearing</w:t>
+      </w:r>
+      <w:r>
+        <w:rPr>
+          <w:rFonts w:eastAsiaTheme="minorEastAsia"/>
+        </w:rPr>
+        <w:t xml:space="preserve"> off the canvas. This can be remedied by moving a single object.</w:t>
+      </w:r>
+    </w:p>
+    <w:p>
+      <w:pPr>
+        <w:pStyle w:val="ListParagraph"/>
+        <w:numPr>
+          <w:ilvl w:val="0"/>
+          <w:numId w:val="4"/>
+        </w:numPr>
+        <w:ind w:left="1080"/>
+        <w:rPr>
+          <w:rFonts w:eastAsiaTheme="minorEastAsia"/>
+        </w:rPr>
+      </w:pPr>
+      <w:r>
+        <w:rPr>
+          <w:rFonts w:eastAsiaTheme="minorEastAsia"/>
+        </w:rPr>
+        <w:t>Sometimes deleting a selection</w:t>
+      </w:r>
+      <w:r>
+        <w:rPr>
+          <w:rFonts w:eastAsiaTheme="minorEastAsia"/>
+        </w:rPr>
+        <w:t xml:space="preserve"> of several objects</w:t>
+      </w:r>
+      <w:r>
+        <w:rPr>
+          <w:rFonts w:eastAsiaTheme="minorEastAsia"/>
+        </w:rPr>
+        <w:t xml:space="preserve"> results in bugs. This is rare, and </w:t>
+      </w:r>
+      <w:r>
+        <w:rPr>
+          <w:rFonts w:eastAsiaTheme="minorEastAsia"/>
+        </w:rPr>
+        <w:t>deleting individual vertices or edges always works.</w:t>
+      </w:r>
+    </w:p>
+    <w:p>
+      <w:pPr>
+        <w:pStyle w:val="ListParagraph"/>
+        <w:numPr>
+          <w:ilvl w:val="0"/>
+          <w:numId w:val="4"/>
+        </w:numPr>
+        <w:ind w:left="1080"/>
+        <w:rPr>
+          <w:rFonts w:eastAsiaTheme="minorEastAsia"/>
+        </w:rPr>
+      </w:pPr>
+      <w:r>
+        <w:rPr>
+          <w:rFonts w:eastAsiaTheme="minorEastAsia"/>
+          <w:b/>
+          <w:bCs/>
+        </w:rPr>
+        <w:t>Arrows</w:t>
+      </w:r>
+      <w:r>
+        <w:rPr>
+          <w:rFonts w:eastAsiaTheme="minorEastAsia"/>
+        </w:rPr>
+        <w:t>…</w:t>
+      </w:r>
+    </w:p>
+    <w:p>
+      <w:pPr>
+        <w:rPr>
+          <w:rFonts w:eastAsiaTheme="minorEastAsia"/>
+        </w:rPr>
+      </w:pPr>
+      <w:r>
+        <w:rPr>
+          <w:rFonts w:eastAsiaTheme="minorEastAsia"/>
+        </w:rPr>
+        <w:lastRenderedPageBreak/>
         <w:br w:type="page"/>
       </w:r>
+    </w:p>
+    <w:p>
+      <w:pPr>
+        <w:rPr>
+          <w:rFonts w:eastAsiaTheme="minorEastAsia"/>
+        </w:rPr>
+      </w:pPr>
     </w:p>
     <w:p>
       <w:pPr>
@@ -2470,7 +2733,6 @@
           <w:sz w:val="36"/>
           <w:szCs w:val="36"/>
         </w:rPr>
-        <w:lastRenderedPageBreak/>
         <w:t>Implementation</w:t>
       </w:r>
     </w:p>
@@ -2864,7 +3126,11 @@
         <w:t xml:space="preserve">certain </w:t>
       </w:r>
       <w:r>
-        <w:t>events happen such as an object moving. For example, if an object is moved, the edges are updated to ensure their end points are still located at the position of their adjacent vertices.</w:t>
+        <w:t xml:space="preserve">events happen such as an object moving. For example, if an object is moved, the edges are </w:t>
+      </w:r>
+      <w:r>
+        <w:lastRenderedPageBreak/>
+        <w:t>updated to ensure their end points are still located at the position of their adjacent vertices.</w:t>
       </w:r>
       <w:r>
         <w:t xml:space="preserve"> The same is true of text objects which display vertex information.</w:t>
@@ -2880,7 +3146,6 @@
         <w:rPr>
           <w:u w:val="single"/>
         </w:rPr>
-        <w:lastRenderedPageBreak/>
         <w:t>Adjacency List:</w:t>
       </w:r>
     </w:p>
@@ -3777,6 +4042,119 @@
       </w:pPr>
     </w:lvl>
   </w:abstractNum>
+  <w:abstractNum w:abstractNumId="3" w15:restartNumberingAfterBreak="0">
+    <w:nsid w:val="754767C7"/>
+    <w:multiLevelType w:val="hybridMultilevel"/>
+    <w:tmpl w:val="F288CA80"/>
+    <w:lvl w:ilvl="0" w:tplc="04090001">
+      <w:start w:val="1"/>
+      <w:numFmt w:val="bullet"/>
+      <w:lvlText w:val=""/>
+      <w:lvlJc w:val="left"/>
+      <w:pPr>
+        <w:ind w:left="1440" w:hanging="360"/>
+      </w:pPr>
+      <w:rPr>
+        <w:rFonts w:ascii="Symbol" w:hAnsi="Symbol" w:hint="default"/>
+      </w:rPr>
+    </w:lvl>
+    <w:lvl w:ilvl="1" w:tplc="04090003" w:tentative="1">
+      <w:start w:val="1"/>
+      <w:numFmt w:val="bullet"/>
+      <w:lvlText w:val="o"/>
+      <w:lvlJc w:val="left"/>
+      <w:pPr>
+        <w:ind w:left="2160" w:hanging="360"/>
+      </w:pPr>
+      <w:rPr>
+        <w:rFonts w:ascii="Courier New" w:hAnsi="Courier New" w:cs="Courier New" w:hint="default"/>
+      </w:rPr>
+    </w:lvl>
+    <w:lvl w:ilvl="2" w:tplc="04090005" w:tentative="1">
+      <w:start w:val="1"/>
+      <w:numFmt w:val="bullet"/>
+      <w:lvlText w:val=""/>
+      <w:lvlJc w:val="left"/>
+      <w:pPr>
+        <w:ind w:left="2880" w:hanging="360"/>
+      </w:pPr>
+      <w:rPr>
+        <w:rFonts w:ascii="Wingdings" w:hAnsi="Wingdings" w:hint="default"/>
+      </w:rPr>
+    </w:lvl>
+    <w:lvl w:ilvl="3" w:tplc="04090001" w:tentative="1">
+      <w:start w:val="1"/>
+      <w:numFmt w:val="bullet"/>
+      <w:lvlText w:val=""/>
+      <w:lvlJc w:val="left"/>
+      <w:pPr>
+        <w:ind w:left="3600" w:hanging="360"/>
+      </w:pPr>
+      <w:rPr>
+        <w:rFonts w:ascii="Symbol" w:hAnsi="Symbol" w:hint="default"/>
+      </w:rPr>
+    </w:lvl>
+    <w:lvl w:ilvl="4" w:tplc="04090003" w:tentative="1">
+      <w:start w:val="1"/>
+      <w:numFmt w:val="bullet"/>
+      <w:lvlText w:val="o"/>
+      <w:lvlJc w:val="left"/>
+      <w:pPr>
+        <w:ind w:left="4320" w:hanging="360"/>
+      </w:pPr>
+      <w:rPr>
+        <w:rFonts w:ascii="Courier New" w:hAnsi="Courier New" w:cs="Courier New" w:hint="default"/>
+      </w:rPr>
+    </w:lvl>
+    <w:lvl w:ilvl="5" w:tplc="04090005" w:tentative="1">
+      <w:start w:val="1"/>
+      <w:numFmt w:val="bullet"/>
+      <w:lvlText w:val=""/>
+      <w:lvlJc w:val="left"/>
+      <w:pPr>
+        <w:ind w:left="5040" w:hanging="360"/>
+      </w:pPr>
+      <w:rPr>
+        <w:rFonts w:ascii="Wingdings" w:hAnsi="Wingdings" w:hint="default"/>
+      </w:rPr>
+    </w:lvl>
+    <w:lvl w:ilvl="6" w:tplc="04090001" w:tentative="1">
+      <w:start w:val="1"/>
+      <w:numFmt w:val="bullet"/>
+      <w:lvlText w:val=""/>
+      <w:lvlJc w:val="left"/>
+      <w:pPr>
+        <w:ind w:left="5760" w:hanging="360"/>
+      </w:pPr>
+      <w:rPr>
+        <w:rFonts w:ascii="Symbol" w:hAnsi="Symbol" w:hint="default"/>
+      </w:rPr>
+    </w:lvl>
+    <w:lvl w:ilvl="7" w:tplc="04090003" w:tentative="1">
+      <w:start w:val="1"/>
+      <w:numFmt w:val="bullet"/>
+      <w:lvlText w:val="o"/>
+      <w:lvlJc w:val="left"/>
+      <w:pPr>
+        <w:ind w:left="6480" w:hanging="360"/>
+      </w:pPr>
+      <w:rPr>
+        <w:rFonts w:ascii="Courier New" w:hAnsi="Courier New" w:cs="Courier New" w:hint="default"/>
+      </w:rPr>
+    </w:lvl>
+    <w:lvl w:ilvl="8" w:tplc="04090005" w:tentative="1">
+      <w:start w:val="1"/>
+      <w:numFmt w:val="bullet"/>
+      <w:lvlText w:val=""/>
+      <w:lvlJc w:val="left"/>
+      <w:pPr>
+        <w:ind w:left="7200" w:hanging="360"/>
+      </w:pPr>
+      <w:rPr>
+        <w:rFonts w:ascii="Wingdings" w:hAnsi="Wingdings" w:hint="default"/>
+      </w:rPr>
+    </w:lvl>
+  </w:abstractNum>
   <w:num w:numId="1">
     <w:abstractNumId w:val="2"/>
   </w:num>
@@ -3785,6 +4163,9 @@
   </w:num>
   <w:num w:numId="3">
     <w:abstractNumId w:val="1"/>
+  </w:num>
+  <w:num w:numId="4">
+    <w:abstractNumId w:val="3"/>
   </w:num>
 </w:numbering>
 </file>

</xml_diff>

<commit_message>
finished the project write-up
</commit_message>
<xml_diff>
--- a/documents/Project Writeup.docx
+++ b/documents/Project Writeup.docx
@@ -129,8 +129,8 @@
       <w:pPr>
         <w:jc w:val="center"/>
         <w:rPr>
-          <w:sz w:val="52"/>
-          <w:szCs w:val="52"/>
+          <w:sz w:val="56"/>
+          <w:szCs w:val="56"/>
         </w:rPr>
       </w:pPr>
     </w:p>
@@ -139,7 +139,13 @@
         <w:jc w:val="center"/>
       </w:pPr>
       <w:r>
-        <w:t xml:space="preserve">Source Code: </w:t>
+        <w:t xml:space="preserve">Source </w:t>
+      </w:r>
+      <w:r>
+        <w:t>c</w:t>
+      </w:r>
+      <w:r>
+        <w:t xml:space="preserve">ode: </w:t>
       </w:r>
       <w:hyperlink r:id="rId5" w:history="1">
         <w:r>
@@ -155,7 +161,13 @@
         <w:jc w:val="center"/>
       </w:pPr>
       <w:r>
-        <w:t xml:space="preserve">Live version: </w:t>
+        <w:t xml:space="preserve">Live </w:t>
+      </w:r>
+      <w:r>
+        <w:t>v</w:t>
+      </w:r>
+      <w:r>
+        <w:t xml:space="preserve">ersion: </w:t>
       </w:r>
       <w:hyperlink r:id="rId6" w:history="1">
         <w:r>
@@ -218,22 +230,21 @@
       </w:pPr>
       <w:r>
         <w:rPr>
-          <w:rFonts w:cstheme="minorHAnsi"/>
           <w:noProof/>
         </w:rPr>
         <w:drawing>
-          <wp:anchor distT="0" distB="0" distL="114300" distR="114300" simplePos="0" relativeHeight="251658240" behindDoc="0" locked="0" layoutInCell="1" allowOverlap="1" wp14:anchorId="574059C2" wp14:editId="27E5B391">
+          <wp:anchor distT="0" distB="0" distL="114300" distR="114300" simplePos="0" relativeHeight="251682816" behindDoc="0" locked="0" layoutInCell="1" allowOverlap="1" wp14:anchorId="09B60EAF" wp14:editId="4536B114">
             <wp:simplePos x="0" y="0"/>
             <wp:positionH relativeFrom="column">
-              <wp:posOffset>4933950</wp:posOffset>
+              <wp:posOffset>4695825</wp:posOffset>
             </wp:positionH>
             <wp:positionV relativeFrom="paragraph">
-              <wp:posOffset>146685</wp:posOffset>
+              <wp:posOffset>137160</wp:posOffset>
             </wp:positionV>
-            <wp:extent cx="1238250" cy="638175"/>
-            <wp:effectExtent l="0" t="0" r="0" b="9525"/>
+            <wp:extent cx="1618952" cy="1057275"/>
+            <wp:effectExtent l="0" t="0" r="635" b="0"/>
             <wp:wrapNone/>
-            <wp:docPr id="1" name="Picture 1"/>
+            <wp:docPr id="6" name="Picture 6"/>
             <wp:cNvGraphicFramePr>
               <a:graphicFrameLocks xmlns:a="http://schemas.openxmlformats.org/drawingml/2006/main" noChangeAspect="1"/>
             </wp:cNvGraphicFramePr>
@@ -244,7 +255,7 @@
                     <pic:cNvPr id="1" name=""/>
                     <pic:cNvPicPr/>
                   </pic:nvPicPr>
-                  <pic:blipFill rotWithShape="1">
+                  <pic:blipFill>
                     <a:blip r:embed="rId7">
                       <a:extLst>
                         <a:ext uri="{28A0092B-C50C-407E-A947-70E740481C1C}">
@@ -252,30 +263,26 @@
                         </a:ext>
                       </a:extLst>
                     </a:blip>
-                    <a:srcRect b="18293"/>
-                    <a:stretch/>
+                    <a:stretch>
+                      <a:fillRect/>
+                    </a:stretch>
                   </pic:blipFill>
-                  <pic:spPr bwMode="auto">
+                  <pic:spPr>
                     <a:xfrm>
                       <a:off x="0" y="0"/>
-                      <a:ext cx="1238250" cy="638175"/>
+                      <a:ext cx="1618952" cy="1057275"/>
                     </a:xfrm>
                     <a:prstGeom prst="rect">
                       <a:avLst/>
                     </a:prstGeom>
-                    <a:ln>
-                      <a:noFill/>
-                    </a:ln>
-                    <a:extLst>
-                      <a:ext uri="{53640926-AAD7-44D8-BBD7-CCE9431645EC}">
-                        <a14:shadowObscured xmlns:a14="http://schemas.microsoft.com/office/drawing/2010/main"/>
-                      </a:ext>
-                    </a:extLst>
                   </pic:spPr>
                 </pic:pic>
               </a:graphicData>
             </a:graphic>
-            <wp14:sizeRelV relativeFrom="margin">
+            <wp14:sizeRelH relativeFrom="page">
+              <wp14:pctWidth>0</wp14:pctWidth>
+            </wp14:sizeRelH>
+            <wp14:sizeRelV relativeFrom="page">
               <wp14:pctHeight>0</wp14:pctHeight>
             </wp14:sizeRelV>
           </wp:anchor>
@@ -285,7 +292,7 @@
     <w:p>
       <w:pPr>
         <w:pStyle w:val="ListParagraph"/>
-        <w:ind w:right="1800"/>
+        <w:ind w:right="2160"/>
       </w:pPr>
       <w:r>
         <w:t xml:space="preserve">In the </w:t>
@@ -303,7 +310,22 @@
         <w:t xml:space="preserve"> corner of the window, </w:t>
       </w:r>
       <w:r>
-        <w:t>graph information will be displayed and automatically updated. This includes the current number of vertices and the current number of edges in the graph.</w:t>
+        <w:t>graph information will be displayed and automatically updated. This includes the current number of vertices</w:t>
+      </w:r>
+      <w:r>
+        <w:t xml:space="preserve">, </w:t>
+      </w:r>
+      <w:r>
+        <w:t>the current number of edges</w:t>
+      </w:r>
+      <w:r>
+        <w:t xml:space="preserve">, the current </w:t>
+      </w:r>
+      <w:r>
+        <w:t>number</w:t>
+      </w:r>
+      <w:r>
+        <w:t xml:space="preserve"> of components, and whether the graph is bipartite.</w:t>
       </w:r>
     </w:p>
     <w:p>
@@ -453,16 +475,16 @@
           <w:noProof/>
         </w:rPr>
         <w:drawing>
-          <wp:anchor distT="0" distB="0" distL="114300" distR="114300" simplePos="0" relativeHeight="251660288" behindDoc="0" locked="0" layoutInCell="1" allowOverlap="1" wp14:anchorId="6024DB8D" wp14:editId="15A96143">
+          <wp:anchor distT="0" distB="0" distL="114300" distR="114300" simplePos="0" relativeHeight="251660288" behindDoc="0" locked="0" layoutInCell="1" allowOverlap="1" wp14:anchorId="6024DB8D" wp14:editId="7AF830A0">
             <wp:simplePos x="0" y="0"/>
             <wp:positionH relativeFrom="column">
-              <wp:posOffset>4648835</wp:posOffset>
+              <wp:posOffset>4628515</wp:posOffset>
             </wp:positionH>
             <wp:positionV relativeFrom="paragraph">
-              <wp:posOffset>75565</wp:posOffset>
+              <wp:posOffset>120650</wp:posOffset>
             </wp:positionV>
-            <wp:extent cx="885729" cy="609600"/>
-            <wp:effectExtent l="0" t="0" r="0" b="0"/>
+            <wp:extent cx="780411" cy="537115"/>
+            <wp:effectExtent l="0" t="0" r="1270" b="0"/>
             <wp:wrapNone/>
             <wp:docPr id="3" name="Picture 3"/>
             <wp:cNvGraphicFramePr>
@@ -490,7 +512,7 @@
                   <pic:spPr>
                     <a:xfrm>
                       <a:off x="0" y="0"/>
-                      <a:ext cx="885729" cy="609600"/>
+                      <a:ext cx="780411" cy="537115"/>
                     </a:xfrm>
                     <a:prstGeom prst="rect">
                       <a:avLst/>
@@ -565,13 +587,13 @@
           <w:noProof/>
         </w:rPr>
         <w:drawing>
-          <wp:anchor distT="0" distB="0" distL="114300" distR="114300" simplePos="0" relativeHeight="251661312" behindDoc="0" locked="0" layoutInCell="1" allowOverlap="1" wp14:anchorId="0AF3EC74" wp14:editId="69B5F748">
+          <wp:anchor distT="0" distB="0" distL="114300" distR="114300" simplePos="0" relativeHeight="251661312" behindDoc="0" locked="0" layoutInCell="1" allowOverlap="1" wp14:anchorId="0AF3EC74" wp14:editId="479DDEE2">
             <wp:simplePos x="0" y="0"/>
             <wp:positionH relativeFrom="column">
               <wp:posOffset>3924300</wp:posOffset>
             </wp:positionH>
             <wp:positionV relativeFrom="paragraph">
-              <wp:posOffset>212725</wp:posOffset>
+              <wp:posOffset>213059</wp:posOffset>
             </wp:positionV>
             <wp:extent cx="2343025" cy="1533525"/>
             <wp:effectExtent l="0" t="0" r="635" b="0"/>
@@ -630,7 +652,10 @@
         <w:t>bjects may be selected by either dragging the blue</w:t>
       </w:r>
       <w:r>
-        <w:t>-purple</w:t>
+        <w:t>-</w:t>
+      </w:r>
+      <w:r>
+        <w:t>purple</w:t>
       </w:r>
       <w:r>
         <w:t xml:space="preserve"> selection window over the desired object</w:t>
@@ -645,7 +670,13 @@
         <w:t>)</w:t>
       </w:r>
       <w:r>
-        <w:t xml:space="preserve">, or by holding the shift key and </w:t>
+        <w:t xml:space="preserve">, or by holding </w:t>
+      </w:r>
+      <w:r>
+        <w:t xml:space="preserve">down </w:t>
+      </w:r>
+      <w:r>
+        <w:t xml:space="preserve">the shift key and </w:t>
       </w:r>
       <w:r>
         <w:t>left-</w:t>
@@ -719,26 +750,8 @@
         <w:pStyle w:val="ListParagraph"/>
       </w:pPr>
     </w:p>
-    <w:p>
-      <w:pPr>
-        <w:pStyle w:val="ListParagraph"/>
-      </w:pPr>
-    </w:p>
-    <w:p>
-      <w:pPr>
-        <w:pStyle w:val="ListParagraph"/>
-      </w:pPr>
-    </w:p>
-    <w:p>
-      <w:pPr>
-        <w:pStyle w:val="ListParagraph"/>
-      </w:pPr>
-    </w:p>
-    <w:p>
-      <w:pPr>
-        <w:pStyle w:val="ListParagraph"/>
-      </w:pPr>
-    </w:p>
+    <w:p/>
+    <w:p/>
     <w:p>
       <w:pPr>
         <w:pStyle w:val="ListParagraph"/>
@@ -788,20 +801,27 @@
         <w:t xml:space="preserve"> </w:t>
       </w:r>
       <w:r>
-        <w:t xml:space="preserve">Note: </w:t>
-      </w:r>
-      <w:r>
         <w:rPr>
           <w:i/>
           <w:iCs/>
         </w:rPr>
-        <w:t>dr</w:t>
+        <w:t>Note:</w:t>
+      </w:r>
+      <w:r>
+        <w:t xml:space="preserve"> </w:t>
       </w:r>
       <w:r>
         <w:rPr>
           <w:i/>
           <w:iCs/>
         </w:rPr>
+        <w:t>dr</w:t>
+      </w:r>
+      <w:r>
+        <w:rPr>
+          <w:i/>
+          <w:iCs/>
+        </w:rPr>
         <w:t>ag objects outside of the canvas at your own peril</w:t>
       </w:r>
       <w:r>
@@ -817,10 +837,10 @@
           <w:noProof/>
         </w:rPr>
         <w:drawing>
-          <wp:anchor distT="0" distB="0" distL="114300" distR="114300" simplePos="0" relativeHeight="251673600" behindDoc="0" locked="0" layoutInCell="1" allowOverlap="1" wp14:anchorId="0B01A653" wp14:editId="69AAE0A8">
+          <wp:anchor distT="0" distB="0" distL="114300" distR="114300" simplePos="0" relativeHeight="251673600" behindDoc="0" locked="0" layoutInCell="1" allowOverlap="1" wp14:anchorId="0B01A653" wp14:editId="0767DA87">
             <wp:simplePos x="0" y="0"/>
             <wp:positionH relativeFrom="column">
-              <wp:posOffset>4553021</wp:posOffset>
+              <wp:posOffset>4476750</wp:posOffset>
             </wp:positionH>
             <wp:positionV relativeFrom="paragraph">
               <wp:posOffset>92710</wp:posOffset>
@@ -882,16 +902,16 @@
           <w:noProof/>
         </w:rPr>
         <w:drawing>
-          <wp:anchor distT="0" distB="0" distL="114300" distR="114300" simplePos="0" relativeHeight="251675648" behindDoc="0" locked="0" layoutInCell="1" allowOverlap="1" wp14:anchorId="29300D20" wp14:editId="1CA0B805">
+          <wp:anchor distT="0" distB="0" distL="114300" distR="114300" simplePos="0" relativeHeight="251675648" behindDoc="0" locked="0" layoutInCell="1" allowOverlap="1" wp14:anchorId="29300D20" wp14:editId="1DE74B24">
             <wp:simplePos x="0" y="0"/>
             <wp:positionH relativeFrom="column">
-              <wp:posOffset>2657475</wp:posOffset>
+              <wp:posOffset>2505075</wp:posOffset>
             </wp:positionH>
             <wp:positionV relativeFrom="paragraph">
-              <wp:posOffset>90170</wp:posOffset>
+              <wp:posOffset>41275</wp:posOffset>
             </wp:positionV>
-            <wp:extent cx="1240155" cy="948643"/>
-            <wp:effectExtent l="0" t="0" r="0" b="4445"/>
+            <wp:extent cx="1306061" cy="999057"/>
+            <wp:effectExtent l="0" t="0" r="8890" b="0"/>
             <wp:wrapNone/>
             <wp:docPr id="15" name="Picture 15"/>
             <wp:cNvGraphicFramePr>
@@ -919,7 +939,7 @@
                   <pic:spPr>
                     <a:xfrm>
                       <a:off x="0" y="0"/>
-                      <a:ext cx="1240155" cy="948643"/>
+                      <a:ext cx="1306061" cy="999057"/>
                     </a:xfrm>
                     <a:prstGeom prst="rect">
                       <a:avLst/>
@@ -942,10 +962,10 @@
           <w:noProof/>
         </w:rPr>
         <w:drawing>
-          <wp:anchor distT="0" distB="0" distL="114300" distR="114300" simplePos="0" relativeHeight="251674624" behindDoc="0" locked="0" layoutInCell="1" allowOverlap="1" wp14:anchorId="6A40DC97" wp14:editId="32F90405">
+          <wp:anchor distT="0" distB="0" distL="114300" distR="114300" simplePos="0" relativeHeight="251674624" behindDoc="0" locked="0" layoutInCell="1" allowOverlap="1" wp14:anchorId="6A40DC97" wp14:editId="718BFE34">
             <wp:simplePos x="0" y="0"/>
             <wp:positionH relativeFrom="column">
-              <wp:posOffset>495300</wp:posOffset>
+              <wp:posOffset>438150</wp:posOffset>
             </wp:positionH>
             <wp:positionV relativeFrom="paragraph">
               <wp:posOffset>38100</wp:posOffset>
@@ -1029,13 +1049,13 @@
         <mc:AlternateContent>
           <mc:Choice Requires="wps">
             <w:drawing>
-              <wp:anchor distT="0" distB="0" distL="114300" distR="114300" simplePos="0" relativeHeight="251681792" behindDoc="0" locked="0" layoutInCell="1" allowOverlap="1" wp14:anchorId="677822E0" wp14:editId="1C6EA458">
+              <wp:anchor distT="0" distB="0" distL="114300" distR="114300" simplePos="0" relativeHeight="251681792" behindDoc="0" locked="0" layoutInCell="1" allowOverlap="1" wp14:anchorId="677822E0" wp14:editId="0797C689">
                 <wp:simplePos x="0" y="0"/>
                 <wp:positionH relativeFrom="column">
-                  <wp:posOffset>4905375</wp:posOffset>
+                  <wp:posOffset>4838700</wp:posOffset>
                 </wp:positionH>
                 <wp:positionV relativeFrom="paragraph">
-                  <wp:posOffset>179070</wp:posOffset>
+                  <wp:posOffset>146685</wp:posOffset>
                 </wp:positionV>
                 <wp:extent cx="647700" cy="635"/>
                 <wp:effectExtent l="0" t="0" r="0" b="0"/>
@@ -1097,7 +1117,7 @@
                 <v:stroke joinstyle="miter"/>
                 <v:path gradientshapeok="t" o:connecttype="rect"/>
               </v:shapetype>
-              <v:shape id="Text Box 19" o:spid="_x0000_s1026" type="#_x0000_t202" style="position:absolute;left:0;text-align:left;margin-left:386.25pt;margin-top:14.1pt;width:51pt;height:.05pt;z-index:251681792;visibility:visible;mso-wrap-style:square;mso-width-percent:0;mso-wrap-distance-left:9pt;mso-wrap-distance-top:0;mso-wrap-distance-right:9pt;mso-wrap-distance-bottom:0;mso-position-horizontal:absolute;mso-position-horizontal-relative:text;mso-position-vertical:absolute;mso-position-vertical-relative:text;mso-width-percent:0;mso-width-relative:margin;v-text-anchor:top" o:gfxdata="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" stroked="f">
+              <v:shape id="Text Box 19" o:spid="_x0000_s1026" type="#_x0000_t202" style="position:absolute;left:0;text-align:left;margin-left:381pt;margin-top:11.55pt;width:51pt;height:.05pt;z-index:251681792;visibility:visible;mso-wrap-style:square;mso-width-percent:0;mso-wrap-distance-left:9pt;mso-wrap-distance-top:0;mso-wrap-distance-right:9pt;mso-wrap-distance-bottom:0;mso-position-horizontal:absolute;mso-position-horizontal-relative:text;mso-position-vertical:absolute;mso-position-vertical-relative:text;mso-width-percent:0;mso-width-relative:margin;v-text-anchor:top" o:gfxdata="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" stroked="f">
                 <v:textbox style="mso-fit-shape-to-text:t" inset="0,0,0,0">
                   <w:txbxContent>
                     <w:p>
@@ -1125,7 +1145,99 @@
         <mc:AlternateContent>
           <mc:Choice Requires="wps">
             <w:drawing>
-              <wp:anchor distT="0" distB="0" distL="114300" distR="114300" simplePos="0" relativeHeight="251677696" behindDoc="0" locked="0" layoutInCell="1" allowOverlap="1" wp14:anchorId="687C1FAF" wp14:editId="2003509C">
+              <wp:anchor distT="0" distB="0" distL="114300" distR="114300" simplePos="0" relativeHeight="251679744" behindDoc="0" locked="0" layoutInCell="1" allowOverlap="1" wp14:anchorId="348CD4C4" wp14:editId="085619CD">
+                <wp:simplePos x="0" y="0"/>
+                <wp:positionH relativeFrom="column">
+                  <wp:posOffset>2743200</wp:posOffset>
+                </wp:positionH>
+                <wp:positionV relativeFrom="paragraph">
+                  <wp:posOffset>179070</wp:posOffset>
+                </wp:positionV>
+                <wp:extent cx="904875" cy="635"/>
+                <wp:effectExtent l="0" t="0" r="9525" b="0"/>
+                <wp:wrapNone/>
+                <wp:docPr id="18" name="Text Box 18"/>
+                <wp:cNvGraphicFramePr/>
+                <a:graphic xmlns:a="http://schemas.openxmlformats.org/drawingml/2006/main">
+                  <a:graphicData uri="http://schemas.microsoft.com/office/word/2010/wordprocessingShape">
+                    <wps:wsp>
+                      <wps:cNvSpPr txBox="1"/>
+                      <wps:spPr>
+                        <a:xfrm>
+                          <a:off x="0" y="0"/>
+                          <a:ext cx="904875" cy="635"/>
+                        </a:xfrm>
+                        <a:prstGeom prst="rect">
+                          <a:avLst/>
+                        </a:prstGeom>
+                        <a:solidFill>
+                          <a:prstClr val="white"/>
+                        </a:solidFill>
+                        <a:ln>
+                          <a:noFill/>
+                        </a:ln>
+                      </wps:spPr>
+                      <wps:txbx>
+                        <w:txbxContent>
+                          <w:p>
+                            <w:pPr>
+                              <w:pStyle w:val="Caption"/>
+                              <w:rPr>
+                                <w:noProof/>
+                              </w:rPr>
+                            </w:pPr>
+                            <w:r>
+                              <w:t>selection made</w:t>
+                            </w:r>
+                          </w:p>
+                        </w:txbxContent>
+                      </wps:txbx>
+                      <wps:bodyPr rot="0" spcFirstLastPara="0" vertOverflow="overflow" horzOverflow="overflow" vert="horz" wrap="square" lIns="0" tIns="0" rIns="0" bIns="0" numCol="1" spcCol="0" rtlCol="0" fromWordArt="0" anchor="t" anchorCtr="0" forceAA="0" compatLnSpc="1">
+                        <a:prstTxWarp prst="textNoShape">
+                          <a:avLst/>
+                        </a:prstTxWarp>
+                        <a:spAutoFit/>
+                      </wps:bodyPr>
+                    </wps:wsp>
+                  </a:graphicData>
+                </a:graphic>
+                <wp14:sizeRelH relativeFrom="margin">
+                  <wp14:pctWidth>0</wp14:pctWidth>
+                </wp14:sizeRelH>
+              </wp:anchor>
+            </w:drawing>
+          </mc:Choice>
+          <mc:Fallback>
+            <w:pict>
+              <v:shape w14:anchorId="348CD4C4" id="Text Box 18" o:spid="_x0000_s1027" type="#_x0000_t202" style="position:absolute;left:0;text-align:left;margin-left:3in;margin-top:14.1pt;width:71.25pt;height:.05pt;z-index:251679744;visibility:visible;mso-wrap-style:square;mso-width-percent:0;mso-wrap-distance-left:9pt;mso-wrap-distance-top:0;mso-wrap-distance-right:9pt;mso-wrap-distance-bottom:0;mso-position-horizontal:absolute;mso-position-horizontal-relative:text;mso-position-vertical:absolute;mso-position-vertical-relative:text;mso-width-percent:0;mso-width-relative:margin;v-text-anchor:top" o:gfxdata="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" stroked="f">
+                <v:textbox style="mso-fit-shape-to-text:t" inset="0,0,0,0">
+                  <w:txbxContent>
+                    <w:p>
+                      <w:pPr>
+                        <w:pStyle w:val="Caption"/>
+                        <w:rPr>
+                          <w:noProof/>
+                        </w:rPr>
+                      </w:pPr>
+                      <w:r>
+                        <w:t>selection made</w:t>
+                      </w:r>
+                    </w:p>
+                  </w:txbxContent>
+                </v:textbox>
+              </v:shape>
+            </w:pict>
+          </mc:Fallback>
+        </mc:AlternateContent>
+      </w:r>
+      <w:r>
+        <w:rPr>
+          <w:noProof/>
+        </w:rPr>
+        <mc:AlternateContent>
+          <mc:Choice Requires="wps">
+            <w:drawing>
+              <wp:anchor distT="0" distB="0" distL="114300" distR="114300" simplePos="0" relativeHeight="251677696" behindDoc="0" locked="0" layoutInCell="1" allowOverlap="1" wp14:anchorId="687C1FAF" wp14:editId="59ABC940">
                 <wp:simplePos x="0" y="0"/>
                 <wp:positionH relativeFrom="column">
                   <wp:posOffset>819150</wp:posOffset>
@@ -1189,7 +1301,7 @@
           </mc:Choice>
           <mc:Fallback>
             <w:pict>
-              <v:shape w14:anchorId="687C1FAF" id="Text Box 17" o:spid="_x0000_s1027" type="#_x0000_t202" style="position:absolute;left:0;text-align:left;margin-left:64.5pt;margin-top:14.1pt;width:65.25pt;height:.05pt;z-index:251677696;visibility:visible;mso-wrap-style:square;mso-width-percent:0;mso-wrap-distance-left:9pt;mso-wrap-distance-top:0;mso-wrap-distance-right:9pt;mso-wrap-distance-bottom:0;mso-position-horizontal:absolute;mso-position-horizontal-relative:text;mso-position-vertical:absolute;mso-position-vertical-relative:text;mso-width-percent:0;mso-width-relative:margin;v-text-anchor:top" o:gfxdata="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" stroked="f">
+              <v:shape w14:anchorId="687C1FAF" id="Text Box 17" o:spid="_x0000_s1028" type="#_x0000_t202" style="position:absolute;left:0;text-align:left;margin-left:64.5pt;margin-top:14.1pt;width:65.25pt;height:.05pt;z-index:251677696;visibility:visible;mso-wrap-style:square;mso-width-percent:0;mso-wrap-distance-left:9pt;mso-wrap-distance-top:0;mso-wrap-distance-right:9pt;mso-wrap-distance-bottom:0;mso-position-horizontal:absolute;mso-position-horizontal-relative:text;mso-position-vertical:absolute;mso-position-vertical-relative:text;mso-width-percent:0;mso-width-relative:margin;v-text-anchor:top" o:gfxdata="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" stroked="f">
                 <v:textbox style="mso-fit-shape-to-text:t" inset="0,0,0,0">
                   <w:txbxContent>
                     <w:p>
@@ -1210,98 +1322,6 @@
           </mc:Fallback>
         </mc:AlternateContent>
       </w:r>
-      <w:r>
-        <w:rPr>
-          <w:noProof/>
-        </w:rPr>
-        <mc:AlternateContent>
-          <mc:Choice Requires="wps">
-            <w:drawing>
-              <wp:anchor distT="0" distB="0" distL="114300" distR="114300" simplePos="0" relativeHeight="251679744" behindDoc="0" locked="0" layoutInCell="1" allowOverlap="1" wp14:anchorId="348CD4C4" wp14:editId="377AE18A">
-                <wp:simplePos x="0" y="0"/>
-                <wp:positionH relativeFrom="column">
-                  <wp:posOffset>2857500</wp:posOffset>
-                </wp:positionH>
-                <wp:positionV relativeFrom="paragraph">
-                  <wp:posOffset>179070</wp:posOffset>
-                </wp:positionV>
-                <wp:extent cx="904875" cy="635"/>
-                <wp:effectExtent l="0" t="0" r="9525" b="0"/>
-                <wp:wrapNone/>
-                <wp:docPr id="18" name="Text Box 18"/>
-                <wp:cNvGraphicFramePr/>
-                <a:graphic xmlns:a="http://schemas.openxmlformats.org/drawingml/2006/main">
-                  <a:graphicData uri="http://schemas.microsoft.com/office/word/2010/wordprocessingShape">
-                    <wps:wsp>
-                      <wps:cNvSpPr txBox="1"/>
-                      <wps:spPr>
-                        <a:xfrm>
-                          <a:off x="0" y="0"/>
-                          <a:ext cx="904875" cy="635"/>
-                        </a:xfrm>
-                        <a:prstGeom prst="rect">
-                          <a:avLst/>
-                        </a:prstGeom>
-                        <a:solidFill>
-                          <a:prstClr val="white"/>
-                        </a:solidFill>
-                        <a:ln>
-                          <a:noFill/>
-                        </a:ln>
-                      </wps:spPr>
-                      <wps:txbx>
-                        <w:txbxContent>
-                          <w:p>
-                            <w:pPr>
-                              <w:pStyle w:val="Caption"/>
-                              <w:rPr>
-                                <w:noProof/>
-                              </w:rPr>
-                            </w:pPr>
-                            <w:r>
-                              <w:t>selection made</w:t>
-                            </w:r>
-                          </w:p>
-                        </w:txbxContent>
-                      </wps:txbx>
-                      <wps:bodyPr rot="0" spcFirstLastPara="0" vertOverflow="overflow" horzOverflow="overflow" vert="horz" wrap="square" lIns="0" tIns="0" rIns="0" bIns="0" numCol="1" spcCol="0" rtlCol="0" fromWordArt="0" anchor="t" anchorCtr="0" forceAA="0" compatLnSpc="1">
-                        <a:prstTxWarp prst="textNoShape">
-                          <a:avLst/>
-                        </a:prstTxWarp>
-                        <a:spAutoFit/>
-                      </wps:bodyPr>
-                    </wps:wsp>
-                  </a:graphicData>
-                </a:graphic>
-                <wp14:sizeRelH relativeFrom="margin">
-                  <wp14:pctWidth>0</wp14:pctWidth>
-                </wp14:sizeRelH>
-              </wp:anchor>
-            </w:drawing>
-          </mc:Choice>
-          <mc:Fallback>
-            <w:pict>
-              <v:shape w14:anchorId="348CD4C4" id="Text Box 18" o:spid="_x0000_s1028" type="#_x0000_t202" style="position:absolute;left:0;text-align:left;margin-left:225pt;margin-top:14.1pt;width:71.25pt;height:.05pt;z-index:251679744;visibility:visible;mso-wrap-style:square;mso-width-percent:0;mso-wrap-distance-left:9pt;mso-wrap-distance-top:0;mso-wrap-distance-right:9pt;mso-wrap-distance-bottom:0;mso-position-horizontal:absolute;mso-position-horizontal-relative:text;mso-position-vertical:absolute;mso-position-vertical-relative:text;mso-width-percent:0;mso-width-relative:margin;v-text-anchor:top" o:gfxdata="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" stroked="f">
-                <v:textbox style="mso-fit-shape-to-text:t" inset="0,0,0,0">
-                  <w:txbxContent>
-                    <w:p>
-                      <w:pPr>
-                        <w:pStyle w:val="Caption"/>
-                        <w:rPr>
-                          <w:noProof/>
-                        </w:rPr>
-                      </w:pPr>
-                      <w:r>
-                        <w:t>selection made</w:t>
-                      </w:r>
-                    </w:p>
-                  </w:txbxContent>
-                </v:textbox>
-              </v:shape>
-            </w:pict>
-          </mc:Fallback>
-        </mc:AlternateContent>
-      </w:r>
     </w:p>
     <w:p>
       <w:pPr>
@@ -1337,13 +1357,13 @@
           <w:noProof/>
         </w:rPr>
         <w:drawing>
-          <wp:anchor distT="0" distB="0" distL="114300" distR="114300" simplePos="0" relativeHeight="251662336" behindDoc="0" locked="0" layoutInCell="1" allowOverlap="1" wp14:anchorId="0056B6B0" wp14:editId="37D1FB4E">
+          <wp:anchor distT="0" distB="0" distL="114300" distR="114300" simplePos="0" relativeHeight="251662336" behindDoc="0" locked="0" layoutInCell="1" allowOverlap="1" wp14:anchorId="0056B6B0" wp14:editId="3AF93BB2">
             <wp:simplePos x="0" y="0"/>
             <wp:positionH relativeFrom="column">
               <wp:posOffset>4048125</wp:posOffset>
             </wp:positionH>
             <wp:positionV relativeFrom="paragraph">
-              <wp:posOffset>130810</wp:posOffset>
+              <wp:posOffset>83185</wp:posOffset>
             </wp:positionV>
             <wp:extent cx="2202180" cy="1400175"/>
             <wp:effectExtent l="0" t="0" r="7620" b="0"/>
@@ -1535,10 +1555,6 @@
         <w:t xml:space="preserve">More than one loop can be added to a vertex, with each successive loop being drawn larger than the previous. </w:t>
       </w:r>
       <w:r>
-        <w:rPr>
-          <w:b/>
-          <w:bCs/>
-        </w:rPr>
         <w:t>Edges are undirected by default.</w:t>
       </w:r>
     </w:p>
@@ -1574,7 +1590,19 @@
         <w:pStyle w:val="ListParagraph"/>
       </w:pPr>
       <w:r>
-        <w:t>A selection may be deleted by pressing down the delete or backspace buttons. Edges adjacent to deleted vertices will be automatically deleted.</w:t>
+        <w:t>A selection</w:t>
+      </w:r>
+      <w:r>
+        <w:t xml:space="preserve"> of objects</w:t>
+      </w:r>
+      <w:r>
+        <w:t xml:space="preserve"> may be deleted by pressing down the delete or backspace </w:t>
+      </w:r>
+      <w:r>
+        <w:t>key</w:t>
+      </w:r>
+      <w:r>
+        <w:t>. Edges adjacent to deleted vertices will be automatically deleted.</w:t>
       </w:r>
       <w:r>
         <w:t xml:space="preserve"> Deletable objects include</w:t>
@@ -1597,7 +1625,7 @@
           <w:noProof/>
         </w:rPr>
         <w:drawing>
-          <wp:anchor distT="0" distB="0" distL="114300" distR="114300" simplePos="0" relativeHeight="251664384" behindDoc="0" locked="0" layoutInCell="1" allowOverlap="1" wp14:anchorId="7BB221B7" wp14:editId="42FEA30A">
+          <wp:anchor distT="0" distB="0" distL="114300" distR="114300" simplePos="0" relativeHeight="251664384" behindDoc="0" locked="0" layoutInCell="1" allowOverlap="1" wp14:anchorId="7BB221B7" wp14:editId="49740FEA">
             <wp:simplePos x="0" y="0"/>
             <wp:positionH relativeFrom="column">
               <wp:posOffset>4524375</wp:posOffset>
@@ -2110,15 +2138,106 @@
     <w:p>
       <w:pPr>
         <w:pStyle w:val="ListParagraph"/>
-      </w:pPr>
-      <w:r>
-        <w:t>The</w:t>
-      </w:r>
-    </w:p>
-    <w:p>
-      <w:pPr>
-        <w:pStyle w:val="ListParagraph"/>
-      </w:pPr>
+        <w:tabs>
+          <w:tab w:val="left" w:pos="4320"/>
+        </w:tabs>
+        <w:ind w:right="4590"/>
+        <w:rPr>
+          <w:rFonts w:eastAsiaTheme="minorEastAsia"/>
+        </w:rPr>
+      </w:pPr>
+      <w:r>
+        <w:rPr>
+          <w:noProof/>
+        </w:rPr>
+        <w:drawing>
+          <wp:anchor distT="0" distB="0" distL="114300" distR="114300" simplePos="0" relativeHeight="251683840" behindDoc="0" locked="0" layoutInCell="1" allowOverlap="1" wp14:anchorId="3F68C190" wp14:editId="7CE315F3">
+            <wp:simplePos x="0" y="0"/>
+            <wp:positionH relativeFrom="column">
+              <wp:posOffset>3401695</wp:posOffset>
+            </wp:positionH>
+            <wp:positionV relativeFrom="paragraph">
+              <wp:posOffset>39468</wp:posOffset>
+            </wp:positionV>
+            <wp:extent cx="2313681" cy="605790"/>
+            <wp:effectExtent l="0" t="0" r="0" b="3810"/>
+            <wp:wrapNone/>
+            <wp:docPr id="1" name="Picture 1"/>
+            <wp:cNvGraphicFramePr>
+              <a:graphicFrameLocks xmlns:a="http://schemas.openxmlformats.org/drawingml/2006/main" noChangeAspect="1"/>
+            </wp:cNvGraphicFramePr>
+            <a:graphic xmlns:a="http://schemas.openxmlformats.org/drawingml/2006/main">
+              <a:graphicData uri="http://schemas.openxmlformats.org/drawingml/2006/picture">
+                <pic:pic xmlns:pic="http://schemas.openxmlformats.org/drawingml/2006/picture">
+                  <pic:nvPicPr>
+                    <pic:cNvPr id="1" name=""/>
+                    <pic:cNvPicPr/>
+                  </pic:nvPicPr>
+                  <pic:blipFill>
+                    <a:blip r:embed="rId19">
+                      <a:extLst>
+                        <a:ext uri="{28A0092B-C50C-407E-A947-70E740481C1C}">
+                          <a14:useLocalDpi xmlns:a14="http://schemas.microsoft.com/office/drawing/2010/main" val="0"/>
+                        </a:ext>
+                      </a:extLst>
+                    </a:blip>
+                    <a:stretch>
+                      <a:fillRect/>
+                    </a:stretch>
+                  </pic:blipFill>
+                  <pic:spPr>
+                    <a:xfrm>
+                      <a:off x="0" y="0"/>
+                      <a:ext cx="2313681" cy="605790"/>
+                    </a:xfrm>
+                    <a:prstGeom prst="rect">
+                      <a:avLst/>
+                    </a:prstGeom>
+                  </pic:spPr>
+                </pic:pic>
+              </a:graphicData>
+            </a:graphic>
+            <wp14:sizeRelH relativeFrom="page">
+              <wp14:pctWidth>0</wp14:pctWidth>
+            </wp14:sizeRelH>
+            <wp14:sizeRelV relativeFrom="page">
+              <wp14:pctHeight>0</wp14:pctHeight>
+            </wp14:sizeRelV>
+          </wp:anchor>
+        </w:drawing>
+      </w:r>
+      <w:r>
+        <w:t xml:space="preserve">Edges may be directed or undirected. </w:t>
+      </w:r>
+      <w:r>
+        <w:rPr>
+          <w:rFonts w:eastAsiaTheme="minorEastAsia"/>
+        </w:rPr>
+        <w:t xml:space="preserve">The direction of an edge is indicated by an arrow </w:t>
+      </w:r>
+      <w:r>
+        <w:rPr>
+          <w:rFonts w:eastAsiaTheme="minorEastAsia"/>
+        </w:rPr>
+        <w:t>at</w:t>
+      </w:r>
+      <w:r>
+        <w:rPr>
+          <w:rFonts w:eastAsiaTheme="minorEastAsia"/>
+        </w:rPr>
+        <w:t xml:space="preserve"> the end of that edge pointing “from” one vertex “to” the other.</w:t>
+      </w:r>
+    </w:p>
+    <w:p>
+      <w:pPr>
+        <w:pStyle w:val="ListParagraph"/>
+      </w:pPr>
+      <w:r>
+        <w:rPr>
+          <w:noProof/>
+        </w:rPr>
+        <w:t xml:space="preserve"> </w:t>
+      </w:r>
     </w:p>
     <w:p>
       <w:pPr>
@@ -2136,13 +2255,10 @@
         <w:t>ing</w:t>
       </w:r>
       <w:r>
-        <w:t xml:space="preserve"> Edge</w:t>
-      </w:r>
-      <w:r>
-        <w:t>-</w:t>
-      </w:r>
-      <w:r>
-        <w:t>Direction</w:t>
+        <w:t xml:space="preserve"> </w:t>
+      </w:r>
+      <w:r>
+        <w:t>the Direction of an Edge</w:t>
       </w:r>
     </w:p>
     <w:p>
@@ -2156,54 +2272,6 @@
       </w:pPr>
       <w:r>
         <w:t xml:space="preserve">The direction of an edge can be changed by pressing down the ‘d’ key while exactly one edge is selected. If more objects are selected, the edge direction will not change. </w:t>
-      </w:r>
-      <w:r>
-        <w:rPr>
-          <w:rFonts w:eastAsiaTheme="minorEastAsia"/>
-        </w:rPr>
-        <w:t xml:space="preserve">The direction of an edge is indicated </w:t>
-      </w:r>
-      <w:r>
-        <w:rPr>
-          <w:rFonts w:eastAsiaTheme="minorEastAsia"/>
-        </w:rPr>
-        <w:t>by</w:t>
-      </w:r>
-      <w:r>
-        <w:rPr>
-          <w:rFonts w:eastAsiaTheme="minorEastAsia"/>
-        </w:rPr>
-        <w:t xml:space="preserve"> an arrow </w:t>
-      </w:r>
-      <w:r>
-        <w:rPr>
-          <w:rFonts w:eastAsiaTheme="minorEastAsia"/>
-        </w:rPr>
-        <w:t>on the end of th</w:t>
-      </w:r>
-      <w:r>
-        <w:rPr>
-          <w:rFonts w:eastAsiaTheme="minorEastAsia"/>
-        </w:rPr>
-        <w:t xml:space="preserve">at </w:t>
-      </w:r>
-      <w:r>
-        <w:rPr>
-          <w:rFonts w:eastAsiaTheme="minorEastAsia"/>
-        </w:rPr>
-        <w:t xml:space="preserve">edge </w:t>
-      </w:r>
-      <w:r>
-        <w:rPr>
-          <w:rFonts w:eastAsiaTheme="minorEastAsia"/>
-        </w:rPr>
-        <w:t>pointing “from” one vertex “to” the other.</w:t>
-      </w:r>
-      <w:r>
-        <w:rPr>
-          <w:rFonts w:eastAsiaTheme="minorEastAsia"/>
-        </w:rPr>
-        <w:t xml:space="preserve"> </w:t>
       </w:r>
       <w:r>
         <w:t xml:space="preserve">An edge adjacent to vertices </w:t>
@@ -2427,7 +2495,19 @@
         <w:rPr>
           <w:rFonts w:eastAsiaTheme="minorEastAsia"/>
         </w:rPr>
-        <w:t xml:space="preserve"> Loops cannot have a direction.</w:t>
+        <w:t xml:space="preserve"> Loops </w:t>
+      </w:r>
+      <w:r>
+        <w:rPr>
+          <w:rFonts w:eastAsiaTheme="minorEastAsia"/>
+        </w:rPr>
+        <w:t>do n</w:t>
+      </w:r>
+      <w:r>
+        <w:rPr>
+          <w:rFonts w:eastAsiaTheme="minorEastAsia"/>
+        </w:rPr>
+        <w:t>ot have a direction.</w:t>
       </w:r>
     </w:p>
     <w:p>
@@ -2445,21 +2525,133 @@
         <w:ind w:left="360"/>
       </w:pPr>
       <w:r>
-        <w:t>A</w:t>
-      </w:r>
-    </w:p>
-    <w:p>
-      <w:pPr>
-        <w:pStyle w:val="ListParagraph"/>
-        <w:ind w:left="360"/>
-      </w:pPr>
-    </w:p>
-    <w:p>
-      <w:pPr>
-        <w:pStyle w:val="ListParagraph"/>
-        <w:ind w:left="360"/>
-      </w:pPr>
-    </w:p>
+        <w:t>Displaying</w:t>
+      </w:r>
+      <w:r>
+        <w:t xml:space="preserve"> the Laplacian Matrix</w:t>
+      </w:r>
+    </w:p>
+    <w:p>
+      <w:pPr>
+        <w:pStyle w:val="ListParagraph"/>
+      </w:pPr>
+    </w:p>
+    <w:p>
+      <w:pPr>
+        <w:pStyle w:val="ListParagraph"/>
+      </w:pPr>
+      <w:r>
+        <w:t>The</w:t>
+      </w:r>
+      <w:r>
+        <w:t xml:space="preserve"> </w:t>
+      </w:r>
+      <w:r>
+        <w:t>Laplacian matrix of the graph can be displayed by clicking the “Laplacian Matrix:” button bellow the graph</w:t>
+      </w:r>
+      <w:r>
+        <w:t>. Computing the associated eigenvalues and eigenvectors is left as an exercise for the user (although the output is WolframAlpha</w:t>
+      </w:r>
+      <w:r>
+        <w:t xml:space="preserve"> </w:t>
+      </w:r>
+      <w:r>
+        <w:t>compatible</w:t>
+      </w:r>
+      <w:r>
+        <w:t xml:space="preserve"> up to 7 vertices</w:t>
+      </w:r>
+      <w:r>
+        <w:t>, just copy and paste!).</w:t>
+      </w:r>
+    </w:p>
+    <w:p>
+      <w:pPr>
+        <w:pStyle w:val="ListParagraph"/>
+      </w:pPr>
+      <w:r>
+        <w:rPr>
+          <w:noProof/>
+        </w:rPr>
+        <w:drawing>
+          <wp:anchor distT="0" distB="0" distL="114300" distR="114300" simplePos="0" relativeHeight="251684864" behindDoc="0" locked="0" layoutInCell="1" allowOverlap="1" wp14:anchorId="1BD6DD1E" wp14:editId="2E625A0A">
+            <wp:simplePos x="0" y="0"/>
+            <wp:positionH relativeFrom="column">
+              <wp:posOffset>1714097</wp:posOffset>
+            </wp:positionH>
+            <wp:positionV relativeFrom="paragraph">
+              <wp:posOffset>22860</wp:posOffset>
+            </wp:positionV>
+            <wp:extent cx="3686175" cy="1797798"/>
+            <wp:effectExtent l="0" t="0" r="0" b="0"/>
+            <wp:wrapNone/>
+            <wp:docPr id="21" name="Picture 21"/>
+            <wp:cNvGraphicFramePr>
+              <a:graphicFrameLocks xmlns:a="http://schemas.openxmlformats.org/drawingml/2006/main" noChangeAspect="1"/>
+            </wp:cNvGraphicFramePr>
+            <a:graphic xmlns:a="http://schemas.openxmlformats.org/drawingml/2006/main">
+              <a:graphicData uri="http://schemas.openxmlformats.org/drawingml/2006/picture">
+                <pic:pic xmlns:pic="http://schemas.openxmlformats.org/drawingml/2006/picture">
+                  <pic:nvPicPr>
+                    <pic:cNvPr id="1" name=""/>
+                    <pic:cNvPicPr/>
+                  </pic:nvPicPr>
+                  <pic:blipFill>
+                    <a:blip r:embed="rId20">
+                      <a:extLst>
+                        <a:ext uri="{28A0092B-C50C-407E-A947-70E740481C1C}">
+                          <a14:useLocalDpi xmlns:a14="http://schemas.microsoft.com/office/drawing/2010/main" val="0"/>
+                        </a:ext>
+                      </a:extLst>
+                    </a:blip>
+                    <a:stretch>
+                      <a:fillRect/>
+                    </a:stretch>
+                  </pic:blipFill>
+                  <pic:spPr>
+                    <a:xfrm>
+                      <a:off x="0" y="0"/>
+                      <a:ext cx="3686175" cy="1797798"/>
+                    </a:xfrm>
+                    <a:prstGeom prst="rect">
+                      <a:avLst/>
+                    </a:prstGeom>
+                  </pic:spPr>
+                </pic:pic>
+              </a:graphicData>
+            </a:graphic>
+            <wp14:sizeRelH relativeFrom="page">
+              <wp14:pctWidth>0</wp14:pctWidth>
+            </wp14:sizeRelH>
+            <wp14:sizeRelV relativeFrom="page">
+              <wp14:pctHeight>0</wp14:pctHeight>
+            </wp14:sizeRelV>
+          </wp:anchor>
+        </w:drawing>
+      </w:r>
+    </w:p>
+    <w:p>
+      <w:pPr>
+        <w:pStyle w:val="ListParagraph"/>
+      </w:pPr>
+    </w:p>
+    <w:p>
+      <w:pPr>
+        <w:pStyle w:val="ListParagraph"/>
+      </w:pPr>
+    </w:p>
+    <w:p>
+      <w:pPr>
+        <w:pStyle w:val="ListParagraph"/>
+      </w:pPr>
+    </w:p>
+    <w:p>
+      <w:pPr>
+        <w:pStyle w:val="ListParagraph"/>
+      </w:pPr>
+    </w:p>
+    <w:p/>
+    <w:p/>
     <w:p>
       <w:pPr>
         <w:pStyle w:val="ListParagraph"/>
@@ -2470,8 +2662,191 @@
         <w:ind w:left="360"/>
       </w:pPr>
       <w:r>
-        <w:t>A</w:t>
-      </w:r>
+        <w:lastRenderedPageBreak/>
+        <w:t>Console</w:t>
+      </w:r>
+    </w:p>
+    <w:p>
+      <w:pPr>
+        <w:pStyle w:val="ListParagraph"/>
+      </w:pPr>
+    </w:p>
+    <w:p>
+      <w:pPr>
+        <w:pStyle w:val="ListParagraph"/>
+      </w:pPr>
+      <w:r>
+        <w:t>The</w:t>
+      </w:r>
+      <w:r>
+        <w:t xml:space="preserve"> console will output the current adjacency list representation of the graph whenever its contents are updated. Access</w:t>
+      </w:r>
+      <w:r>
+        <w:t xml:space="preserve"> to</w:t>
+      </w:r>
+      <w:r>
+        <w:t xml:space="preserve"> the console varies by browser. Most browsers allow</w:t>
+      </w:r>
+      <w:r>
+        <w:t xml:space="preserve"> users</w:t>
+      </w:r>
+      <w:r>
+        <w:t xml:space="preserve"> to access developer tools</w:t>
+      </w:r>
+      <w:r>
+        <w:t>,</w:t>
+      </w:r>
+      <w:r>
+        <w:t xml:space="preserve"> including the console</w:t>
+      </w:r>
+      <w:r>
+        <w:t>,</w:t>
+      </w:r>
+      <w:r>
+        <w:t xml:space="preserve"> by pressing down the f12 key.</w:t>
+      </w:r>
+    </w:p>
+    <w:p>
+      <w:pPr>
+        <w:pStyle w:val="ListParagraph"/>
+      </w:pPr>
+      <w:r>
+        <w:rPr>
+          <w:noProof/>
+        </w:rPr>
+        <w:drawing>
+          <wp:anchor distT="0" distB="0" distL="114300" distR="114300" simplePos="0" relativeHeight="251685888" behindDoc="0" locked="0" layoutInCell="1" allowOverlap="1" wp14:anchorId="4FB61E21" wp14:editId="65A599EF">
+            <wp:simplePos x="0" y="0"/>
+            <wp:positionH relativeFrom="column">
+              <wp:posOffset>1162050</wp:posOffset>
+            </wp:positionH>
+            <wp:positionV relativeFrom="paragraph">
+              <wp:posOffset>152400</wp:posOffset>
+            </wp:positionV>
+            <wp:extent cx="3724910" cy="2189480"/>
+            <wp:effectExtent l="0" t="0" r="8890" b="1270"/>
+            <wp:wrapNone/>
+            <wp:docPr id="22" name="Picture 22"/>
+            <wp:cNvGraphicFramePr>
+              <a:graphicFrameLocks xmlns:a="http://schemas.openxmlformats.org/drawingml/2006/main" noChangeAspect="1"/>
+            </wp:cNvGraphicFramePr>
+            <a:graphic xmlns:a="http://schemas.openxmlformats.org/drawingml/2006/main">
+              <a:graphicData uri="http://schemas.openxmlformats.org/drawingml/2006/picture">
+                <pic:pic xmlns:pic="http://schemas.openxmlformats.org/drawingml/2006/picture">
+                  <pic:nvPicPr>
+                    <pic:cNvPr id="1" name=""/>
+                    <pic:cNvPicPr/>
+                  </pic:nvPicPr>
+                  <pic:blipFill rotWithShape="1">
+                    <a:blip r:embed="rId21" cstate="print">
+                      <a:extLst>
+                        <a:ext uri="{28A0092B-C50C-407E-A947-70E740481C1C}">
+                          <a14:useLocalDpi xmlns:a14="http://schemas.microsoft.com/office/drawing/2010/main" val="0"/>
+                        </a:ext>
+                      </a:extLst>
+                    </a:blip>
+                    <a:srcRect t="857"/>
+                    <a:stretch/>
+                  </pic:blipFill>
+                  <pic:spPr bwMode="auto">
+                    <a:xfrm>
+                      <a:off x="0" y="0"/>
+                      <a:ext cx="3724910" cy="2189480"/>
+                    </a:xfrm>
+                    <a:prstGeom prst="rect">
+                      <a:avLst/>
+                    </a:prstGeom>
+                    <a:ln>
+                      <a:noFill/>
+                    </a:ln>
+                    <a:extLst>
+                      <a:ext uri="{53640926-AAD7-44D8-BBD7-CCE9431645EC}">
+                        <a14:shadowObscured xmlns:a14="http://schemas.microsoft.com/office/drawing/2010/main"/>
+                      </a:ext>
+                    </a:extLst>
+                  </pic:spPr>
+                </pic:pic>
+              </a:graphicData>
+            </a:graphic>
+            <wp14:sizeRelH relativeFrom="page">
+              <wp14:pctWidth>0</wp14:pctWidth>
+            </wp14:sizeRelH>
+            <wp14:sizeRelV relativeFrom="page">
+              <wp14:pctHeight>0</wp14:pctHeight>
+            </wp14:sizeRelV>
+          </wp:anchor>
+        </w:drawing>
+      </w:r>
+    </w:p>
+    <w:p>
+      <w:pPr>
+        <w:pStyle w:val="ListParagraph"/>
+      </w:pPr>
+    </w:p>
+    <w:p>
+      <w:pPr>
+        <w:pStyle w:val="ListParagraph"/>
+      </w:pPr>
+    </w:p>
+    <w:p>
+      <w:pPr>
+        <w:pStyle w:val="ListParagraph"/>
+      </w:pPr>
+    </w:p>
+    <w:p>
+      <w:pPr>
+        <w:pStyle w:val="ListParagraph"/>
+      </w:pPr>
+    </w:p>
+    <w:p>
+      <w:pPr>
+        <w:pStyle w:val="ListParagraph"/>
+      </w:pPr>
+    </w:p>
+    <w:p>
+      <w:pPr>
+        <w:pStyle w:val="ListParagraph"/>
+      </w:pPr>
+    </w:p>
+    <w:p>
+      <w:pPr>
+        <w:pStyle w:val="ListParagraph"/>
+      </w:pPr>
+    </w:p>
+    <w:p>
+      <w:pPr>
+        <w:pStyle w:val="ListParagraph"/>
+      </w:pPr>
+    </w:p>
+    <w:p>
+      <w:pPr>
+        <w:pStyle w:val="ListParagraph"/>
+      </w:pPr>
+    </w:p>
+    <w:p>
+      <w:pPr>
+        <w:pStyle w:val="ListParagraph"/>
+      </w:pPr>
+    </w:p>
+    <w:p>
+      <w:pPr>
+        <w:pStyle w:val="ListParagraph"/>
+      </w:pPr>
+    </w:p>
+    <w:p>
+      <w:pPr>
+        <w:pStyle w:val="ListParagraph"/>
+      </w:pPr>
+    </w:p>
+    <w:p>
+      <w:pPr>
+        <w:pStyle w:val="ListParagraph"/>
+      </w:pPr>
+    </w:p>
+    <w:p>
+      <w:pPr>
+        <w:pStyle w:val="ListParagraph"/>
+      </w:pPr>
     </w:p>
     <w:p>
       <w:pPr>
@@ -2483,73 +2858,150 @@
         <w:ind w:left="360"/>
       </w:pPr>
       <w:r>
-        <w:t>A</w:t>
-      </w:r>
+        <w:t>“Features”</w:t>
+      </w:r>
+    </w:p>
+    <w:p>
+      <w:pPr>
+        <w:pStyle w:val="ListParagraph"/>
+      </w:pPr>
     </w:p>
     <w:p>
       <w:pPr>
         <w:pStyle w:val="ListParagraph"/>
         <w:numPr>
           <w:ilvl w:val="0"/>
-          <w:numId w:val="2"/>
+          <w:numId w:val="5"/>
         </w:numPr>
-        <w:ind w:left="360"/>
-      </w:pPr>
-      <w:r>
-        <w:t>“Features”</w:t>
-      </w:r>
-    </w:p>
-    <w:p>
-      <w:pPr>
-        <w:pStyle w:val="ListParagraph"/>
-      </w:pPr>
+        <w:rPr>
+          <w:rFonts w:eastAsiaTheme="minorEastAsia"/>
+        </w:rPr>
+      </w:pPr>
+      <w:r>
+        <w:rPr>
+          <w:rFonts w:eastAsiaTheme="minorEastAsia"/>
+        </w:rPr>
+        <w:t>When</w:t>
+      </w:r>
+      <w:r>
+        <w:rPr>
+          <w:rFonts w:eastAsiaTheme="minorEastAsia"/>
+        </w:rPr>
+        <w:t xml:space="preserve"> an object is g</w:t>
+      </w:r>
+      <w:r>
+        <w:rPr>
+          <w:rFonts w:eastAsiaTheme="minorEastAsia"/>
+        </w:rPr>
+        <w:t xml:space="preserve">rouped, its coordinates are </w:t>
+      </w:r>
+      <w:r>
+        <w:rPr>
+          <w:rFonts w:eastAsiaTheme="minorEastAsia"/>
+        </w:rPr>
+        <w:t>defined</w:t>
+      </w:r>
+      <w:r>
+        <w:rPr>
+          <w:rFonts w:eastAsiaTheme="minorEastAsia"/>
+        </w:rPr>
+        <w:t xml:space="preserve"> relative to </w:t>
+      </w:r>
+      <w:r>
+        <w:rPr>
+          <w:rFonts w:eastAsiaTheme="minorEastAsia"/>
+        </w:rPr>
+        <w:t>that</w:t>
+      </w:r>
+      <w:r>
+        <w:rPr>
+          <w:rFonts w:eastAsiaTheme="minorEastAsia"/>
+        </w:rPr>
+        <w:t xml:space="preserve"> group. </w:t>
+      </w:r>
+      <w:r>
+        <w:rPr>
+          <w:rFonts w:eastAsiaTheme="minorEastAsia"/>
+        </w:rPr>
+        <w:t>As a result</w:t>
+      </w:r>
+      <w:r>
+        <w:rPr>
+          <w:rFonts w:eastAsiaTheme="minorEastAsia"/>
+        </w:rPr>
+        <w:t>, objects which update</w:t>
+      </w:r>
+      <w:r>
+        <w:rPr>
+          <w:rFonts w:eastAsiaTheme="minorEastAsia"/>
+        </w:rPr>
+        <w:t xml:space="preserve"> their position</w:t>
+      </w:r>
+      <w:r>
+        <w:rPr>
+          <w:rFonts w:eastAsiaTheme="minorEastAsia"/>
+        </w:rPr>
+        <w:t xml:space="preserve"> based on </w:t>
+      </w:r>
+      <w:r>
+        <w:rPr>
+          <w:rFonts w:eastAsiaTheme="minorEastAsia"/>
+        </w:rPr>
+        <w:t>a group object’s</w:t>
+      </w:r>
+      <w:r>
+        <w:rPr>
+          <w:rFonts w:eastAsiaTheme="minorEastAsia"/>
+        </w:rPr>
+        <w:t xml:space="preserve"> coordinates are updating their positions incorrectly, </w:t>
+      </w:r>
+      <w:r>
+        <w:rPr>
+          <w:rFonts w:eastAsiaTheme="minorEastAsia"/>
+        </w:rPr>
+        <w:t>often resulting in them disappearing</w:t>
+      </w:r>
+      <w:r>
+        <w:rPr>
+          <w:rFonts w:eastAsiaTheme="minorEastAsia"/>
+        </w:rPr>
+        <w:t xml:space="preserve"> off the canvas. This can be remedied by moving a single object.</w:t>
+      </w:r>
     </w:p>
     <w:p>
       <w:pPr>
         <w:pStyle w:val="ListParagraph"/>
         <w:numPr>
           <w:ilvl w:val="0"/>
-          <w:numId w:val="4"/>
+          <w:numId w:val="5"/>
         </w:numPr>
-        <w:ind w:left="1080"/>
-        <w:rPr>
-          <w:rFonts w:eastAsiaTheme="minorEastAsia"/>
-        </w:rPr>
-      </w:pPr>
-      <w:r>
-        <w:t xml:space="preserve">Parallel edges do not change their endpoints relative to the angle of the edge line. This means that the parallel lines collapse into one line when the edge slope is </w:t>
-      </w:r>
-      <m:oMath>
-        <m:r>
-          <w:rPr>
-            <w:rFonts w:ascii="Cambria Math" w:hAnsi="Cambria Math"/>
-          </w:rPr>
-          <m:t>-x</m:t>
-        </m:r>
-      </m:oMath>
-      <w:r>
-        <w:rPr>
-          <w:rFonts w:eastAsiaTheme="minorEastAsia"/>
-        </w:rPr>
-        <w:t xml:space="preserve"> (were this on a </w:t>
-      </w:r>
-      <w:r>
-        <w:rPr>
-          <w:rFonts w:eastAsiaTheme="minorEastAsia"/>
-        </w:rPr>
-        <w:t>C</w:t>
-      </w:r>
-      <w:r>
-        <w:rPr>
-          <w:rFonts w:eastAsiaTheme="minorEastAsia"/>
-        </w:rPr>
-        <w:t>artesian</w:t>
-      </w:r>
-      <w:r>
-        <w:rPr>
-          <w:rFonts w:eastAsiaTheme="minorEastAsia"/>
-        </w:rPr>
-        <w:t xml:space="preserve"> plane).</w:t>
+        <w:rPr>
+          <w:rFonts w:eastAsiaTheme="minorEastAsia"/>
+        </w:rPr>
+      </w:pPr>
+      <w:r>
+        <w:t>Parallel edges do not change their endpoint</w:t>
+      </w:r>
+      <w:r>
+        <w:t xml:space="preserve"> positions</w:t>
+      </w:r>
+      <w:r>
+        <w:t xml:space="preserve"> relative to the angle of the edge line. </w:t>
+      </w:r>
+      <w:r>
+        <w:t>As a result,</w:t>
+      </w:r>
+      <w:r>
+        <w:t xml:space="preserve"> parallel </w:t>
+      </w:r>
+      <w:r>
+        <w:t>edges</w:t>
+      </w:r>
+      <w:r>
+        <w:t xml:space="preserve"> </w:t>
+      </w:r>
+      <w:r>
+        <w:t>can “disappear” from certain angles.</w:t>
       </w:r>
     </w:p>
     <w:p>
@@ -2557,78 +3009,155 @@
         <w:pStyle w:val="ListParagraph"/>
         <w:numPr>
           <w:ilvl w:val="0"/>
-          <w:numId w:val="4"/>
+          <w:numId w:val="5"/>
         </w:numPr>
-        <w:ind w:left="1080"/>
-        <w:rPr>
-          <w:rFonts w:eastAsiaTheme="minorEastAsia"/>
-        </w:rPr>
-      </w:pPr>
-      <w:r>
-        <w:rPr>
-          <w:rFonts w:eastAsiaTheme="minorEastAsia"/>
-        </w:rPr>
-        <w:t>When</w:t>
-      </w:r>
-      <w:r>
-        <w:rPr>
-          <w:rFonts w:eastAsiaTheme="minorEastAsia"/>
-        </w:rPr>
-        <w:t xml:space="preserve"> an object is g</w:t>
-      </w:r>
-      <w:r>
-        <w:rPr>
-          <w:rFonts w:eastAsiaTheme="minorEastAsia"/>
-        </w:rPr>
-        <w:t xml:space="preserve">rouped, its coordinates are </w:t>
-      </w:r>
-      <w:r>
-        <w:rPr>
-          <w:rFonts w:eastAsiaTheme="minorEastAsia"/>
-        </w:rPr>
-        <w:t>defined</w:t>
-      </w:r>
-      <w:r>
-        <w:rPr>
-          <w:rFonts w:eastAsiaTheme="minorEastAsia"/>
-        </w:rPr>
-        <w:t xml:space="preserve"> relative to </w:t>
-      </w:r>
-      <w:r>
-        <w:rPr>
-          <w:rFonts w:eastAsiaTheme="minorEastAsia"/>
-        </w:rPr>
-        <w:t>that</w:t>
-      </w:r>
-      <w:r>
-        <w:rPr>
-          <w:rFonts w:eastAsiaTheme="minorEastAsia"/>
-        </w:rPr>
-        <w:t xml:space="preserve"> group. Thus, objects which update</w:t>
-      </w:r>
-      <w:r>
-        <w:rPr>
-          <w:rFonts w:eastAsiaTheme="minorEastAsia"/>
-        </w:rPr>
-        <w:t xml:space="preserve"> their position</w:t>
-      </w:r>
-      <w:r>
-        <w:rPr>
-          <w:rFonts w:eastAsiaTheme="minorEastAsia"/>
-        </w:rPr>
-        <w:t xml:space="preserve"> based on its coordinates are updating their positions incorrectly, </w:t>
-      </w:r>
-      <w:r>
-        <w:rPr>
-          <w:rFonts w:eastAsiaTheme="minorEastAsia"/>
-        </w:rPr>
-        <w:t>often resulting in them disappearing</w:t>
-      </w:r>
-      <w:r>
-        <w:rPr>
-          <w:rFonts w:eastAsiaTheme="minorEastAsia"/>
-        </w:rPr>
-        <w:t xml:space="preserve"> off the canvas. This can be remedied by moving a single object.</w:t>
+        <w:rPr>
+          <w:rFonts w:eastAsiaTheme="minorEastAsia"/>
+        </w:rPr>
+      </w:pPr>
+      <w:r>
+        <w:rPr>
+          <w:rFonts w:eastAsiaTheme="minorEastAsia"/>
+        </w:rPr>
+        <w:t>A</w:t>
+      </w:r>
+      <w:r>
+        <w:rPr>
+          <w:rFonts w:eastAsiaTheme="minorEastAsia"/>
+        </w:rPr>
+        <w:t xml:space="preserve">rrows </w:t>
+      </w:r>
+      <w:r>
+        <w:rPr>
+          <w:rFonts w:eastAsiaTheme="minorEastAsia"/>
+        </w:rPr>
+        <w:t>which indicate the direction o</w:t>
+      </w:r>
+      <w:r>
+        <w:rPr>
+          <w:rFonts w:eastAsiaTheme="minorEastAsia"/>
+        </w:rPr>
+        <w:t>f</w:t>
+      </w:r>
+      <w:r>
+        <w:rPr>
+          <w:rFonts w:eastAsiaTheme="minorEastAsia"/>
+        </w:rPr>
+        <w:t xml:space="preserve"> an edg</w:t>
+      </w:r>
+      <w:r>
+        <w:rPr>
+          <w:rFonts w:eastAsiaTheme="minorEastAsia"/>
+        </w:rPr>
+        <w:t xml:space="preserve">e do not update their angle and position properly </w:t>
+      </w:r>
+      <w:r>
+        <w:rPr>
+          <w:rFonts w:eastAsiaTheme="minorEastAsia"/>
+        </w:rPr>
+        <w:t xml:space="preserve">in order </w:t>
+      </w:r>
+      <w:r>
+        <w:rPr>
+          <w:rFonts w:eastAsiaTheme="minorEastAsia"/>
+        </w:rPr>
+        <w:t>to be at the end of an edge</w:t>
+      </w:r>
+      <w:r>
+        <w:rPr>
+          <w:rFonts w:eastAsiaTheme="minorEastAsia"/>
+        </w:rPr>
+        <w:t xml:space="preserve">, directly </w:t>
+      </w:r>
+      <w:r>
+        <w:rPr>
+          <w:rFonts w:eastAsiaTheme="minorEastAsia"/>
+        </w:rPr>
+        <w:t xml:space="preserve">pointing </w:t>
+      </w:r>
+      <w:r>
+        <w:rPr>
+          <w:rFonts w:eastAsiaTheme="minorEastAsia"/>
+        </w:rPr>
+        <w:t>to</w:t>
+      </w:r>
+      <w:r>
+        <w:rPr>
+          <w:rFonts w:eastAsiaTheme="minorEastAsia"/>
+        </w:rPr>
+        <w:t xml:space="preserve"> </w:t>
+      </w:r>
+      <w:r>
+        <w:rPr>
+          <w:rFonts w:eastAsiaTheme="minorEastAsia"/>
+        </w:rPr>
+        <w:t>a</w:t>
+      </w:r>
+      <w:r>
+        <w:rPr>
+          <w:rFonts w:eastAsiaTheme="minorEastAsia"/>
+        </w:rPr>
+        <w:t xml:space="preserve"> vertex. Instead, they are fixed to the left-hand side of the vertex </w:t>
+      </w:r>
+      <w:r>
+        <w:rPr>
+          <w:rFonts w:eastAsiaTheme="minorEastAsia"/>
+        </w:rPr>
+        <w:t>that they</w:t>
+      </w:r>
+      <w:r>
+        <w:rPr>
+          <w:rFonts w:eastAsiaTheme="minorEastAsia"/>
+        </w:rPr>
+        <w:t xml:space="preserve"> point</w:t>
+      </w:r>
+      <w:r>
+        <w:rPr>
+          <w:rFonts w:eastAsiaTheme="minorEastAsia"/>
+        </w:rPr>
+        <w:t xml:space="preserve"> to</w:t>
+      </w:r>
+      <w:r>
+        <w:rPr>
+          <w:rFonts w:eastAsiaTheme="minorEastAsia"/>
+        </w:rPr>
+        <w:t xml:space="preserve">. Arrows do change </w:t>
+      </w:r>
+      <w:r>
+        <w:rPr>
+          <w:rFonts w:eastAsiaTheme="minorEastAsia"/>
+        </w:rPr>
+        <w:t>which vertex they point to</w:t>
+      </w:r>
+      <w:r>
+        <w:rPr>
+          <w:rFonts w:eastAsiaTheme="minorEastAsia"/>
+        </w:rPr>
+        <w:t xml:space="preserve"> when the direction of </w:t>
+      </w:r>
+      <w:r>
+        <w:rPr>
+          <w:rFonts w:eastAsiaTheme="minorEastAsia"/>
+        </w:rPr>
+        <w:t xml:space="preserve">their </w:t>
+      </w:r>
+      <w:r>
+        <w:rPr>
+          <w:rFonts w:eastAsiaTheme="minorEastAsia"/>
+        </w:rPr>
+        <w:t xml:space="preserve">edge is </w:t>
+      </w:r>
+      <w:r>
+        <w:rPr>
+          <w:rFonts w:eastAsiaTheme="minorEastAsia"/>
+        </w:rPr>
+        <w:t>modified</w:t>
+      </w:r>
+      <w:r>
+        <w:rPr>
+          <w:rFonts w:eastAsiaTheme="minorEastAsia"/>
+        </w:rPr>
+        <w:t>.</w:t>
       </w:r>
     </w:p>
     <w:p>
@@ -2636,85 +3165,223 @@
         <w:pStyle w:val="ListParagraph"/>
         <w:numPr>
           <w:ilvl w:val="0"/>
-          <w:numId w:val="4"/>
+          <w:numId w:val="5"/>
         </w:numPr>
-        <w:ind w:left="1080"/>
-        <w:rPr>
-          <w:rFonts w:eastAsiaTheme="minorEastAsia"/>
-        </w:rPr>
-      </w:pPr>
-      <w:r>
-        <w:rPr>
-          <w:rFonts w:eastAsiaTheme="minorEastAsia"/>
-        </w:rPr>
-        <w:t>Sometimes deleting a selection</w:t>
-      </w:r>
-      <w:r>
-        <w:rPr>
-          <w:rFonts w:eastAsiaTheme="minorEastAsia"/>
-        </w:rPr>
-        <w:t xml:space="preserve"> of several objects</w:t>
-      </w:r>
-      <w:r>
-        <w:rPr>
-          <w:rFonts w:eastAsiaTheme="minorEastAsia"/>
-        </w:rPr>
-        <w:t xml:space="preserve"> results in bugs. This is rare, and </w:t>
-      </w:r>
-      <w:r>
-        <w:rPr>
-          <w:rFonts w:eastAsiaTheme="minorEastAsia"/>
-        </w:rPr>
-        <w:t>deleting individual vertices or edges always works.</w:t>
-      </w:r>
-    </w:p>
-    <w:p>
-      <w:pPr>
-        <w:pStyle w:val="ListParagraph"/>
-        <w:numPr>
-          <w:ilvl w:val="0"/>
-          <w:numId w:val="4"/>
-        </w:numPr>
-        <w:ind w:left="1080"/>
-        <w:rPr>
-          <w:rFonts w:eastAsiaTheme="minorEastAsia"/>
-        </w:rPr>
-      </w:pPr>
-      <w:r>
-        <w:rPr>
-          <w:rFonts w:eastAsiaTheme="minorEastAsia"/>
-          <w:b/>
-          <w:bCs/>
-        </w:rPr>
-        <w:t>Arrows</w:t>
-      </w:r>
-      <w:r>
-        <w:rPr>
-          <w:rFonts w:eastAsiaTheme="minorEastAsia"/>
-        </w:rPr>
-        <w:t>…</w:t>
-      </w:r>
-    </w:p>
-    <w:p>
-      <w:pPr>
-        <w:rPr>
-          <w:rFonts w:eastAsiaTheme="minorEastAsia"/>
-        </w:rPr>
-      </w:pPr>
-      <w:r>
-        <w:rPr>
-          <w:rFonts w:eastAsiaTheme="minorEastAsia"/>
-        </w:rPr>
-        <w:lastRenderedPageBreak/>
+        <w:rPr>
+          <w:rFonts w:eastAsiaTheme="minorEastAsia"/>
+        </w:rPr>
+      </w:pPr>
+      <w:r>
+        <w:rPr>
+          <w:rFonts w:eastAsiaTheme="minorEastAsia"/>
+        </w:rPr>
+        <w:t xml:space="preserve">The Laplacian </w:t>
+      </w:r>
+      <w:r>
+        <w:rPr>
+          <w:rFonts w:eastAsiaTheme="minorEastAsia"/>
+        </w:rPr>
+        <w:t>m</w:t>
+      </w:r>
+      <w:r>
+        <w:rPr>
+          <w:rFonts w:eastAsiaTheme="minorEastAsia"/>
+        </w:rPr>
+        <w:t xml:space="preserve">atrix output is dependent on the </w:t>
+      </w:r>
+      <w:r>
+        <w:rPr>
+          <w:rFonts w:eastAsiaTheme="minorEastAsia"/>
+        </w:rPr>
+        <w:t xml:space="preserve">ids of </w:t>
+      </w:r>
+      <w:r>
+        <w:rPr>
+          <w:rFonts w:eastAsiaTheme="minorEastAsia"/>
+        </w:rPr>
+        <w:t>all</w:t>
+      </w:r>
+      <w:r>
+        <w:rPr>
+          <w:rFonts w:eastAsiaTheme="minorEastAsia"/>
+        </w:rPr>
+        <w:t xml:space="preserve"> vertices</w:t>
+      </w:r>
+      <w:r>
+        <w:rPr>
+          <w:rFonts w:eastAsiaTheme="minorEastAsia"/>
+        </w:rPr>
+        <w:t xml:space="preserve"> being in range          </w:t>
+      </w:r>
+      <w:r>
+        <w:rPr>
+          <w:rFonts w:eastAsiaTheme="minorEastAsia"/>
+        </w:rPr>
+        <w:t xml:space="preserve"> </w:t>
+      </w:r>
+      <w:r>
+        <w:rPr>
+          <w:rFonts w:eastAsiaTheme="minorEastAsia"/>
+        </w:rPr>
+        <w:t xml:space="preserve">  </w:t>
+      </w:r>
+      <w:r>
+        <w:rPr>
+          <w:rFonts w:eastAsiaTheme="minorEastAsia"/>
+        </w:rPr>
+        <w:t xml:space="preserve"> </w:t>
+      </w:r>
+      <w:r>
+        <w:rPr>
+          <w:rFonts w:eastAsiaTheme="minorEastAsia"/>
+        </w:rPr>
+        <w:t xml:space="preserve">   </w:t>
+      </w:r>
+      <w:r>
+        <w:rPr>
+          <w:rFonts w:eastAsiaTheme="minorEastAsia"/>
+        </w:rPr>
+        <w:t>(0, number of vertices – 1)</w:t>
+      </w:r>
+      <w:r>
+        <w:rPr>
+          <w:rFonts w:eastAsiaTheme="minorEastAsia"/>
+        </w:rPr>
+        <w:t>,</w:t>
+      </w:r>
+      <w:r>
+        <w:rPr>
+          <w:rFonts w:eastAsiaTheme="minorEastAsia"/>
+        </w:rPr>
+        <w:t xml:space="preserve"> with no gaps. If this is not the case,</w:t>
+      </w:r>
+      <w:r>
+        <w:rPr>
+          <w:rFonts w:eastAsiaTheme="minorEastAsia"/>
+        </w:rPr>
+        <w:t xml:space="preserve"> the matrix will not output correctly. This can be caused by deleting a vertex </w:t>
+      </w:r>
+      <w:r>
+        <w:rPr>
+          <w:rFonts w:eastAsiaTheme="minorEastAsia"/>
+        </w:rPr>
+        <w:t>whose id is not currently the largest</w:t>
+      </w:r>
+      <w:r>
+        <w:rPr>
+          <w:rFonts w:eastAsiaTheme="minorEastAsia"/>
+        </w:rPr>
+        <w:t xml:space="preserve"> in the graph</w:t>
+      </w:r>
+      <w:r>
+        <w:rPr>
+          <w:rFonts w:eastAsiaTheme="minorEastAsia"/>
+        </w:rPr>
+        <w:t xml:space="preserve">. </w:t>
+      </w:r>
+      <w:r>
+        <w:rPr>
+          <w:rFonts w:eastAsiaTheme="minorEastAsia"/>
+        </w:rPr>
+        <w:t>It is intended that the ids of vertices are</w:t>
+      </w:r>
+      <w:r>
+        <w:rPr>
+          <w:rFonts w:eastAsiaTheme="minorEastAsia"/>
+        </w:rPr>
+        <w:t xml:space="preserve"> automatically decrement</w:t>
+      </w:r>
+      <w:r>
+        <w:rPr>
+          <w:rFonts w:eastAsiaTheme="minorEastAsia"/>
+        </w:rPr>
+        <w:t>ed</w:t>
+      </w:r>
+      <w:r>
+        <w:rPr>
+          <w:rFonts w:eastAsiaTheme="minorEastAsia"/>
+        </w:rPr>
+        <w:t xml:space="preserve"> </w:t>
+      </w:r>
+      <w:r>
+        <w:rPr>
+          <w:rFonts w:eastAsiaTheme="minorEastAsia"/>
+        </w:rPr>
+        <w:t xml:space="preserve">by 1 </w:t>
+      </w:r>
+      <w:r>
+        <w:rPr>
+          <w:rFonts w:eastAsiaTheme="minorEastAsia"/>
+        </w:rPr>
+        <w:t xml:space="preserve">in the </w:t>
+      </w:r>
+      <w:r>
+        <w:rPr>
+          <w:rFonts w:eastAsiaTheme="minorEastAsia"/>
+        </w:rPr>
+        <w:t>event</w:t>
+      </w:r>
+      <w:r>
+        <w:rPr>
+          <w:rFonts w:eastAsiaTheme="minorEastAsia"/>
+        </w:rPr>
+        <w:t xml:space="preserve"> that</w:t>
+      </w:r>
+      <w:r>
+        <w:rPr>
+          <w:rFonts w:eastAsiaTheme="minorEastAsia"/>
+        </w:rPr>
+        <w:t xml:space="preserve"> a vertex with a smaller id is deleted</w:t>
+      </w:r>
+      <w:r>
+        <w:rPr>
+          <w:rFonts w:eastAsiaTheme="minorEastAsia"/>
+        </w:rPr>
+        <w:t>, which would not allow for id gaps to be formed</w:t>
+      </w:r>
+      <w:r>
+        <w:rPr>
+          <w:rFonts w:eastAsiaTheme="minorEastAsia"/>
+        </w:rPr>
+        <w:t xml:space="preserve">. </w:t>
+      </w:r>
+      <w:r>
+        <w:rPr>
+          <w:rFonts w:eastAsiaTheme="minorEastAsia"/>
+        </w:rPr>
+        <w:t xml:space="preserve">However, id decrementing is not currently implemented, resulting in incorrect Laplacian </w:t>
+      </w:r>
+      <w:r>
+        <w:rPr>
+          <w:rFonts w:eastAsiaTheme="minorEastAsia"/>
+        </w:rPr>
+        <w:t>m</w:t>
+      </w:r>
+      <w:r>
+        <w:rPr>
+          <w:rFonts w:eastAsiaTheme="minorEastAsia"/>
+        </w:rPr>
+        <w:t>atrix output</w:t>
+      </w:r>
+      <w:r>
+        <w:rPr>
+          <w:rFonts w:eastAsiaTheme="minorEastAsia"/>
+        </w:rPr>
+        <w:t xml:space="preserve"> when gaps are present.</w:t>
+      </w:r>
+    </w:p>
+    <w:p>
+      <w:pPr>
+        <w:rPr>
+          <w:rFonts w:eastAsiaTheme="minorEastAsia"/>
+        </w:rPr>
+      </w:pPr>
+      <w:r>
+        <w:rPr>
+          <w:rFonts w:eastAsiaTheme="minorEastAsia"/>
+        </w:rPr>
         <w:br w:type="page"/>
       </w:r>
-    </w:p>
-    <w:p>
-      <w:pPr>
-        <w:rPr>
-          <w:rFonts w:eastAsiaTheme="minorEastAsia"/>
-        </w:rPr>
-      </w:pPr>
     </w:p>
     <w:p>
       <w:pPr>
@@ -2733,6 +3400,7 @@
           <w:sz w:val="36"/>
           <w:szCs w:val="36"/>
         </w:rPr>
+        <w:lastRenderedPageBreak/>
         <w:t>Implementation</w:t>
       </w:r>
     </w:p>
@@ -2826,7 +3494,7 @@
       <w:r>
         <w:t>Fabric.js (</w:t>
       </w:r>
-      <w:hyperlink r:id="rId19" w:history="1">
+      <w:hyperlink r:id="rId22" w:history="1">
         <w:r>
           <w:rPr>
             <w:rStyle w:val="Hyperlink"/>
@@ -2941,10 +3609,6 @@
         <w:t xml:space="preserve"> – updates the position of edges, </w:t>
       </w:r>
       <w:r>
-        <w:rPr>
-          <w:b/>
-          <w:bCs/>
-        </w:rPr>
         <w:t>arrows</w:t>
       </w:r>
       <w:r>
@@ -2992,7 +3656,22 @@
         <w:t>mouse enter canvas</w:t>
       </w:r>
       <w:r>
-        <w:t xml:space="preserve"> – updates mouseInCanvas=true, which allows for certain actions (E.g., drawing a vertex).</w:t>
+        <w:t xml:space="preserve"> – updates mouseInCanvas=true, which allows for certain actions (</w:t>
+      </w:r>
+      <w:r>
+        <w:t>e.</w:t>
+      </w:r>
+      <w:r>
+        <w:t xml:space="preserve">g., </w:t>
+      </w:r>
+      <w:r>
+        <w:t xml:space="preserve">able to </w:t>
+      </w:r>
+      <w:r>
+        <w:t>draw a vertex</w:t>
+      </w:r>
+      <w:r>
+        <w:t>).</w:t>
       </w:r>
     </w:p>
     <w:p>
@@ -3011,10 +3690,40 @@
           <w:i/>
           <w:iCs/>
         </w:rPr>
-        <w:t>mouse exit  canvas</w:t>
-      </w:r>
-      <w:r>
-        <w:t xml:space="preserve"> – updates mouseInCanvas=false, which removes certain functions (E.g., no drawing a vertex).</w:t>
+        <w:t>mouse exit canvas</w:t>
+      </w:r>
+      <w:r>
+        <w:t xml:space="preserve"> – updates mouseInCanvas=false, which removes certain </w:t>
+      </w:r>
+      <w:r>
+        <w:t>actions</w:t>
+      </w:r>
+      <w:r>
+        <w:t xml:space="preserve"> (</w:t>
+      </w:r>
+      <w:r>
+        <w:t>e</w:t>
+      </w:r>
+      <w:r>
+        <w:t>.g.,</w:t>
+      </w:r>
+      <w:r>
+        <w:t xml:space="preserve"> </w:t>
+      </w:r>
+      <w:r>
+        <w:t xml:space="preserve"> no</w:t>
+      </w:r>
+      <w:r>
+        <w:t>t</w:t>
+      </w:r>
+      <w:r>
+        <w:t xml:space="preserve"> </w:t>
+      </w:r>
+      <w:r>
+        <w:t>able to draw a vertex</w:t>
+      </w:r>
+      <w:r>
+        <w:t>).</w:t>
       </w:r>
     </w:p>
     <w:p>
@@ -3036,7 +3745,25 @@
         <w:t>key down</w:t>
       </w:r>
       <w:r>
-        <w:t xml:space="preserve"> – perform the appropriate action if the pressed key is associated with one (E.g., draw vertex if pressed key is ‘v’).</w:t>
+        <w:t xml:space="preserve"> – perform the appropriate action if the pressed key is associated with one (</w:t>
+      </w:r>
+      <w:r>
+        <w:t>e</w:t>
+      </w:r>
+      <w:r>
+        <w:t xml:space="preserve">.g., draw </w:t>
+      </w:r>
+      <w:r>
+        <w:t xml:space="preserve">a </w:t>
+      </w:r>
+      <w:r>
+        <w:t xml:space="preserve">vertex if </w:t>
+      </w:r>
+      <w:r>
+        <w:t xml:space="preserve">the </w:t>
+      </w:r>
+      <w:r>
+        <w:t>pressed key is ‘v’).</w:t>
       </w:r>
     </w:p>
     <w:p/>
@@ -3088,19 +3815,19 @@
         <w:t>stores</w:t>
       </w:r>
       <w:r>
-        <w:t xml:space="preserve"> information pertaining to the object</w:t>
-      </w:r>
-      <w:r>
         <w:t xml:space="preserve"> </w:t>
       </w:r>
       <w:r>
+        <w:t>information pertaining to the object</w:t>
+      </w:r>
+      <w:r>
+        <w:t xml:space="preserve"> </w:t>
+      </w:r>
+      <w:r>
         <w:t xml:space="preserve">such as </w:t>
       </w:r>
       <w:r>
-        <w:t>degree</w:t>
-      </w:r>
-      <w:r>
-        <w:t xml:space="preserve">, position, </w:t>
+        <w:t xml:space="preserve">position </w:t>
       </w:r>
       <w:r>
         <w:t xml:space="preserve">and id, as well as </w:t>
@@ -3126,26 +3853,29 @@
         <w:t xml:space="preserve">certain </w:t>
       </w:r>
       <w:r>
-        <w:t xml:space="preserve">events happen such as an object moving. For example, if an object is moved, the edges are </w:t>
-      </w:r>
-      <w:r>
+        <w:t>events happen such as an object moving. For example, if an object is moved, the edges are updated to ensure their end points are still located at the position</w:t>
+      </w:r>
+      <w:r>
+        <w:t>s</w:t>
+      </w:r>
+      <w:r>
+        <w:t xml:space="preserve"> of their adjacent vertices.</w:t>
+      </w:r>
+      <w:r>
+        <w:t xml:space="preserve"> The same is true of text objects which display vertex information.</w:t>
+      </w:r>
+    </w:p>
+    <w:p>
+      <w:pPr>
+        <w:rPr>
+          <w:u w:val="single"/>
+        </w:rPr>
+      </w:pPr>
+      <w:r>
+        <w:rPr>
+          <w:u w:val="single"/>
+        </w:rPr>
         <w:lastRenderedPageBreak/>
-        <w:t>updated to ensure their end points are still located at the position of their adjacent vertices.</w:t>
-      </w:r>
-      <w:r>
-        <w:t xml:space="preserve"> The same is true of text objects which display vertex information.</w:t>
-      </w:r>
-    </w:p>
-    <w:p>
-      <w:pPr>
-        <w:rPr>
-          <w:u w:val="single"/>
-        </w:rPr>
-      </w:pPr>
-      <w:r>
-        <w:rPr>
-          <w:u w:val="single"/>
-        </w:rPr>
         <w:t>Adjacency List:</w:t>
       </w:r>
     </w:p>
@@ -3220,7 +3950,7 @@
         <w:t xml:space="preserve">. </w:t>
       </w:r>
       <w:r>
-        <w:t xml:space="preserve">The adjacency list functions as follows: </w:t>
+        <w:t>The adjacency list functions as follows:</w:t>
       </w:r>
     </w:p>
     <w:p>
@@ -3304,7 +4034,19 @@
         <w:rPr>
           <w:rFonts w:eastAsiaTheme="minorEastAsia"/>
         </w:rPr>
-        <w:t>, then adjList.get(</w:t>
+        <w:t xml:space="preserve">, then </w:t>
+      </w:r>
+      <w:r>
+        <w:rPr>
+          <w:rFonts w:eastAsiaTheme="minorEastAsia"/>
+        </w:rPr>
+        <w:t>“</w:t>
+      </w:r>
+      <w:r>
+        <w:rPr>
+          <w:rFonts w:eastAsiaTheme="minorEastAsia"/>
+        </w:rPr>
+        <w:t>adjList.get(</w:t>
       </w:r>
       <m:oMath>
         <m:sSub>
@@ -3338,7 +4080,19 @@
         <w:rPr>
           <w:rFonts w:eastAsiaTheme="minorEastAsia"/>
         </w:rPr>
-        <w:t xml:space="preserve">) will return an array of adjacent vertices, including </w:t>
+        <w:t>)</w:t>
+      </w:r>
+      <w:r>
+        <w:rPr>
+          <w:rFonts w:eastAsiaTheme="minorEastAsia"/>
+        </w:rPr>
+        <w:t>”</w:t>
+      </w:r>
+      <w:r>
+        <w:rPr>
+          <w:rFonts w:eastAsiaTheme="minorEastAsia"/>
+        </w:rPr>
+        <w:t xml:space="preserve"> will return an array of adjacent vertices, including </w:t>
       </w:r>
       <m:oMath>
         <m:sSub>
@@ -3372,7 +4126,19 @@
         <w:rPr>
           <w:rFonts w:eastAsiaTheme="minorEastAsia"/>
         </w:rPr>
-        <w:t>. This is reciprocal, so adjList.get(</w:t>
+        <w:t xml:space="preserve">. This is reciprocal, so </w:t>
+      </w:r>
+      <w:r>
+        <w:rPr>
+          <w:rFonts w:eastAsiaTheme="minorEastAsia"/>
+        </w:rPr>
+        <w:t>“</w:t>
+      </w:r>
+      <w:r>
+        <w:rPr>
+          <w:rFonts w:eastAsiaTheme="minorEastAsia"/>
+        </w:rPr>
+        <w:t>adjList.get(</w:t>
       </w:r>
       <m:oMath>
         <m:sSub>
@@ -3406,7 +4172,19 @@
         <w:rPr>
           <w:rFonts w:eastAsiaTheme="minorEastAsia"/>
         </w:rPr>
-        <w:t xml:space="preserve">) will return an array which contains </w:t>
+        <w:t>)</w:t>
+      </w:r>
+      <w:r>
+        <w:rPr>
+          <w:rFonts w:eastAsiaTheme="minorEastAsia"/>
+        </w:rPr>
+        <w:t>”</w:t>
+      </w:r>
+      <w:r>
+        <w:rPr>
+          <w:rFonts w:eastAsiaTheme="minorEastAsia"/>
+        </w:rPr>
+        <w:t xml:space="preserve"> will return an array which contains </w:t>
       </w:r>
       <m:oMath>
         <m:sSub>
@@ -3564,7 +4342,33 @@
         <w:rPr>
           <w:rFonts w:eastAsiaTheme="minorEastAsia"/>
         </w:rPr>
-        <w:t xml:space="preserve"> loops, adjList.get(</w:t>
+        <w:t xml:space="preserve"> loops, </w:t>
+      </w:r>
+      <w:r>
+        <w:rPr>
+          <w:rFonts w:eastAsiaTheme="minorEastAsia"/>
+        </w:rPr>
+        <w:t xml:space="preserve">then its associated adjList array will </w:t>
+      </w:r>
+      <w:r>
+        <w:rPr>
+          <w:rFonts w:eastAsiaTheme="minorEastAsia"/>
+        </w:rPr>
+        <w:t xml:space="preserve">contain </w:t>
+      </w:r>
+      <m:oMath>
+        <m:r>
+          <w:rPr>
+            <w:rFonts w:ascii="Cambria Math" w:eastAsiaTheme="minorEastAsia" w:hAnsi="Cambria Math"/>
+          </w:rPr>
+          <m:t>2n</m:t>
+        </m:r>
+      </m:oMath>
+      <w:r>
+        <w:rPr>
+          <w:rFonts w:eastAsiaTheme="minorEastAsia"/>
+        </w:rPr>
+        <w:t xml:space="preserve"> copies of </w:t>
       </w:r>
       <m:oMath>
         <m:r>
@@ -3578,21 +4382,27 @@
         <w:rPr>
           <w:rFonts w:eastAsiaTheme="minorEastAsia"/>
         </w:rPr>
-        <w:t xml:space="preserve">) will contain </w:t>
+        <w:t xml:space="preserve">. </w:t>
+      </w:r>
+      <w:r>
+        <w:rPr>
+          <w:rFonts w:eastAsiaTheme="minorEastAsia"/>
+        </w:rPr>
+        <w:t xml:space="preserve">If we define loops as adding </w:t>
       </w:r>
       <m:oMath>
         <m:r>
           <w:rPr>
             <w:rFonts w:ascii="Cambria Math" w:eastAsiaTheme="minorEastAsia" w:hAnsi="Cambria Math"/>
           </w:rPr>
-          <m:t>2n</m:t>
+          <m:t>2</m:t>
         </m:r>
       </m:oMath>
       <w:r>
         <w:rPr>
           <w:rFonts w:eastAsiaTheme="minorEastAsia"/>
         </w:rPr>
-        <w:t xml:space="preserve"> copies of </w:t>
+        <w:t xml:space="preserve"> to the degree of its adjacent vertex, then for any vertex </w:t>
       </w:r>
       <m:oMath>
         <m:r>
@@ -3606,138 +4416,732 @@
         <w:rPr>
           <w:rFonts w:eastAsiaTheme="minorEastAsia"/>
         </w:rPr>
+        <w:t xml:space="preserve">, the size of </w:t>
+      </w:r>
+      <w:r>
+        <w:rPr>
+          <w:rFonts w:eastAsiaTheme="minorEastAsia"/>
+        </w:rPr>
+        <w:t>its</w:t>
+      </w:r>
+      <w:r>
+        <w:rPr>
+          <w:rFonts w:eastAsiaTheme="minorEastAsia"/>
+        </w:rPr>
+        <w:t xml:space="preserve"> associated adjList array is equal to </w:t>
+      </w:r>
+      <w:r>
+        <w:rPr>
+          <w:rFonts w:eastAsiaTheme="minorEastAsia"/>
+        </w:rPr>
+        <w:t>its degree.</w:t>
+      </w:r>
+    </w:p>
+    <w:p>
+      <w:r>
+        <w:rPr>
+          <w:rFonts w:eastAsiaTheme="minorEastAsia"/>
+        </w:rPr>
+        <w:t xml:space="preserve">Note: </w:t>
+      </w:r>
+      <w:r>
+        <w:rPr>
+          <w:rFonts w:eastAsiaTheme="minorEastAsia"/>
+        </w:rPr>
+        <w:t xml:space="preserve">Edge information is contained in the adjacency </w:t>
+      </w:r>
+      <w:r>
+        <w:rPr>
+          <w:rFonts w:eastAsiaTheme="minorEastAsia"/>
+        </w:rPr>
+        <w:t>list;</w:t>
+      </w:r>
+      <w:r>
+        <w:rPr>
+          <w:rFonts w:eastAsiaTheme="minorEastAsia"/>
+        </w:rPr>
+        <w:t xml:space="preserve"> however</w:t>
+      </w:r>
+      <w:r>
+        <w:rPr>
+          <w:rFonts w:eastAsiaTheme="minorEastAsia"/>
+        </w:rPr>
+        <w:t>,</w:t>
+      </w:r>
+      <w:r>
+        <w:rPr>
+          <w:rFonts w:eastAsiaTheme="minorEastAsia"/>
+        </w:rPr>
+        <w:t xml:space="preserve"> </w:t>
+      </w:r>
+      <w:r>
+        <w:t>Edge objects are</w:t>
+      </w:r>
+      <w:r>
+        <w:t xml:space="preserve"> also</w:t>
+      </w:r>
+      <w:r>
+        <w:t xml:space="preserve"> stored in a separate array.</w:t>
+      </w:r>
+      <w:r>
+        <w:t xml:space="preserve"> Importantly, edge objects in this array store and manage graphics objects for </w:t>
+      </w:r>
+      <w:r>
+        <w:t xml:space="preserve">each </w:t>
+      </w:r>
+      <w:r>
+        <w:t xml:space="preserve">edge. </w:t>
+      </w:r>
+      <w:r>
+        <w:t xml:space="preserve">Both the adjacency list and </w:t>
+      </w:r>
+      <w:r>
+        <w:t xml:space="preserve">edge array </w:t>
+      </w:r>
+      <w:r>
+        <w:t xml:space="preserve">are updated when edges and vertices are </w:t>
+      </w:r>
+      <w:r>
+        <w:t xml:space="preserve">added and </w:t>
+      </w:r>
+      <w:r>
+        <w:t>deleted</w:t>
+      </w:r>
+      <w:r>
+        <w:t>.</w:t>
+      </w:r>
+    </w:p>
+    <w:p/>
+    <w:p>
+      <w:pPr>
+        <w:rPr>
+          <w:u w:val="single"/>
+        </w:rPr>
+      </w:pPr>
+      <w:r>
+        <w:rPr>
+          <w:u w:val="single"/>
+        </w:rPr>
+        <w:t>Determining the Number of Components:</w:t>
+      </w:r>
+    </w:p>
+    <w:p>
+      <w:r>
+        <w:t xml:space="preserve">The number of components is determined by computing a 2d array of components, with each entry in the </w:t>
+      </w:r>
+      <w:r>
+        <w:t>“</w:t>
+      </w:r>
+      <w:r>
+        <w:t>components</w:t>
+      </w:r>
+      <w:r>
+        <w:t>”</w:t>
+      </w:r>
+      <w:r>
+        <w:t xml:space="preserve"> array being a </w:t>
+      </w:r>
+      <w:r>
+        <w:t>“</w:t>
+      </w:r>
+      <w:r>
+        <w:t>component</w:t>
+      </w:r>
+      <w:r>
+        <w:t>”</w:t>
+      </w:r>
+      <w:r>
+        <w:t xml:space="preserve"> array of vertices.</w:t>
+      </w:r>
+    </w:p>
+    <w:p>
+      <w:r>
+        <w:t xml:space="preserve">The components array is built by </w:t>
+      </w:r>
+      <w:r>
+        <w:t>iterating</w:t>
+      </w:r>
+      <w:r>
+        <w:t xml:space="preserve"> over all vertices. I keep track of the “found” vertices in a separate array. If a vertex is not </w:t>
+      </w:r>
+      <w:r>
+        <w:t>“found”</w:t>
+      </w:r>
+      <w:r>
+        <w:t xml:space="preserve"> a new component</w:t>
+      </w:r>
+      <w:r>
+        <w:t xml:space="preserve"> array</w:t>
+      </w:r>
+      <w:r>
+        <w:t xml:space="preserve"> is created, consisting of that vertex and all other vertices </w:t>
+      </w:r>
+      <w:r>
+        <w:t>of</w:t>
+      </w:r>
+      <w:r>
+        <w:t xml:space="preserve"> the same component. One </w:t>
+      </w:r>
+      <w:r>
+        <w:t>the component array is constructed</w:t>
+      </w:r>
+      <w:r>
+        <w:t>, all vertices in that component are marked as “found” by placing them in the found array.</w:t>
+      </w:r>
+    </w:p>
+    <w:p>
+      <w:r>
+        <w:t xml:space="preserve">To build </w:t>
+      </w:r>
+      <w:r>
+        <w:t>each</w:t>
+      </w:r>
+      <w:r>
+        <w:t xml:space="preserve"> component array, </w:t>
+      </w:r>
+      <w:r>
+        <w:t>the first vertex’s adjacent vertices (from the adjList) are added to the component, a</w:t>
+      </w:r>
+      <w:r>
+        <w:t xml:space="preserve">nd </w:t>
+      </w:r>
+      <w:r>
+        <w:t>recursively add their adjacent vertices to the component as well</w:t>
+      </w:r>
+      <w:r>
+        <w:t>, provided they are not already in the component (stopping condition).</w:t>
+      </w:r>
+    </w:p>
+    <w:p>
+      <w:r>
+        <w:t>The length of the components array is equal to the number of components in the graph</w:t>
+      </w:r>
+      <w:r>
+        <w:t>, which is displayed</w:t>
+      </w:r>
+      <w:r>
+        <w:t>.</w:t>
+      </w:r>
+      <w:r>
+        <w:t xml:space="preserve"> Since I am actually computing the contents of each component, I could </w:t>
+      </w:r>
+      <w:r>
+        <w:t>use this implementation</w:t>
+      </w:r>
+      <w:r>
+        <w:t xml:space="preserve"> to display more detailed component information in the future.</w:t>
+      </w:r>
+    </w:p>
+    <w:p/>
+    <w:p>
+      <w:pPr>
+        <w:rPr>
+          <w:u w:val="single"/>
+        </w:rPr>
+      </w:pPr>
+      <w:r>
+        <w:rPr>
+          <w:u w:val="single"/>
+        </w:rPr>
+        <w:t>Determining if the Graph is Bipartite:</w:t>
+      </w:r>
+    </w:p>
+    <w:p>
+      <w:r>
+        <w:t xml:space="preserve">Determining whether or not the graph is bipartite is done with what </w:t>
+      </w:r>
+      <w:r>
+        <w:t>is essentially a</w:t>
+      </w:r>
+      <w:r>
+        <w:t xml:space="preserve"> “proof </w:t>
+      </w:r>
+      <w:r>
+        <w:t xml:space="preserve">of guilt </w:t>
+      </w:r>
+      <w:r>
+        <w:t>by contradiction”</w:t>
+      </w:r>
+      <w:r>
+        <w:t>, with an assumption of innocence (bipartite-ness?).</w:t>
+      </w:r>
+      <w:r>
+        <w:t xml:space="preserve"> I assume that the graph is 2-colorable</w:t>
+      </w:r>
+      <w:r>
+        <w:t xml:space="preserve">. I then </w:t>
+      </w:r>
+      <w:r>
+        <w:t>compute two sets</w:t>
+      </w:r>
+      <w:r>
+        <w:t>,</w:t>
+      </w:r>
+      <w:r>
+        <w:t xml:space="preserve"> </w:t>
+      </w:r>
+      <w:r>
+        <w:t>“set1” and “set2</w:t>
+      </w:r>
+      <w:r>
+        <w:t>,</w:t>
+      </w:r>
+      <w:r>
+        <w:t>” which represent</w:t>
+      </w:r>
+      <w:r>
+        <w:t xml:space="preserve"> </w:t>
+      </w:r>
+      <w:r>
+        <w:t>different colors</w:t>
+      </w:r>
+      <w:r>
+        <w:t xml:space="preserve">, and then I check to see if they contradict properties of </w:t>
+      </w:r>
+      <w:r>
+        <w:t>a 2-colorable graph.</w:t>
+      </w:r>
+    </w:p>
+    <w:p>
+      <w:r>
+        <w:t xml:space="preserve">To compute these sets, I </w:t>
+      </w:r>
+      <w:r>
+        <w:t>iterate</w:t>
+      </w:r>
+      <w:r>
+        <w:t xml:space="preserve"> over all vertices. For each vertex, I add its adjacent vertices to each set the vertex is not </w:t>
+      </w:r>
+      <w:r>
+        <w:t>a member of</w:t>
+      </w:r>
+      <w:r>
+        <w:t xml:space="preserve">. For example, if a vertex </w:t>
+      </w:r>
+      <w:r>
+        <w:t>a member of</w:t>
+      </w:r>
+      <w:r>
+        <w:t xml:space="preserve"> set1 and not </w:t>
+      </w:r>
+      <w:r>
+        <w:t>a member</w:t>
+      </w:r>
+      <w:r>
+        <w:t xml:space="preserve"> </w:t>
+      </w:r>
+      <w:r>
+        <w:t>set2, I add its adjacent vertices to set2.</w:t>
+      </w:r>
+    </w:p>
+    <w:p/>
+    <w:p>
+      <w:r>
+        <w:lastRenderedPageBreak/>
+        <w:t>If the graph is bipartite, these sets should contain none of the same vertices</w:t>
+      </w:r>
+      <w:r>
+        <w:t xml:space="preserve"> (</w:t>
+      </w:r>
+      <w:r>
+        <w:t xml:space="preserve">they are </w:t>
+      </w:r>
+      <w:r>
+        <w:t>disjoint)</w:t>
+      </w:r>
+      <w:r>
         <w:t xml:space="preserve">. </w:t>
       </w:r>
       <w:r>
-        <w:rPr>
-          <w:rFonts w:eastAsiaTheme="minorEastAsia"/>
-        </w:rPr>
-        <w:t xml:space="preserve">If we define loops as adding </w:t>
-      </w:r>
-      <m:oMath>
-        <m:r>
-          <w:rPr>
-            <w:rFonts w:ascii="Cambria Math" w:eastAsiaTheme="minorEastAsia" w:hAnsi="Cambria Math"/>
-          </w:rPr>
-          <m:t>2</m:t>
-        </m:r>
-      </m:oMath>
-      <w:r>
-        <w:rPr>
-          <w:rFonts w:eastAsiaTheme="minorEastAsia"/>
-        </w:rPr>
-        <w:t xml:space="preserve"> to the degree of its adjacent vertex, then for any vertex </w:t>
-      </w:r>
-      <m:oMath>
-        <m:r>
-          <w:rPr>
-            <w:rFonts w:ascii="Cambria Math" w:eastAsiaTheme="minorEastAsia" w:hAnsi="Cambria Math"/>
-          </w:rPr>
-          <m:t>v</m:t>
-        </m:r>
-      </m:oMath>
-      <w:r>
-        <w:rPr>
-          <w:rFonts w:eastAsiaTheme="minorEastAsia"/>
-        </w:rPr>
-        <w:t xml:space="preserve">, the size of </w:t>
-      </w:r>
-      <w:r>
-        <w:rPr>
-          <w:rFonts w:eastAsiaTheme="minorEastAsia"/>
-        </w:rPr>
-        <w:t>its</w:t>
-      </w:r>
-      <w:r>
-        <w:rPr>
-          <w:rFonts w:eastAsiaTheme="minorEastAsia"/>
-        </w:rPr>
-        <w:t xml:space="preserve"> associated adjList array is equal to the degree of </w:t>
-      </w:r>
-      <m:oMath>
-        <m:r>
-          <w:rPr>
-            <w:rFonts w:ascii="Cambria Math" w:eastAsiaTheme="minorEastAsia" w:hAnsi="Cambria Math"/>
-          </w:rPr>
-          <m:t>v</m:t>
-        </m:r>
-      </m:oMath>
-      <w:r>
-        <w:rPr>
-          <w:rFonts w:eastAsiaTheme="minorEastAsia"/>
-        </w:rPr>
-        <w:t>.</w:t>
-      </w:r>
-    </w:p>
-    <w:p>
-      <w:r>
-        <w:rPr>
-          <w:rFonts w:eastAsiaTheme="minorEastAsia"/>
-        </w:rPr>
-        <w:t xml:space="preserve">Note: </w:t>
-      </w:r>
-      <w:r>
-        <w:rPr>
-          <w:rFonts w:eastAsiaTheme="minorEastAsia"/>
-        </w:rPr>
-        <w:t xml:space="preserve">Edge information is contained in the adjacency </w:t>
-      </w:r>
-      <w:r>
-        <w:rPr>
-          <w:rFonts w:eastAsiaTheme="minorEastAsia"/>
-        </w:rPr>
-        <w:t>list;</w:t>
-      </w:r>
-      <w:r>
-        <w:rPr>
-          <w:rFonts w:eastAsiaTheme="minorEastAsia"/>
-        </w:rPr>
-        <w:t xml:space="preserve"> however</w:t>
-      </w:r>
-      <w:r>
-        <w:rPr>
-          <w:rFonts w:eastAsiaTheme="minorEastAsia"/>
-        </w:rPr>
+        <w:t xml:space="preserve">To verify this, I </w:t>
+      </w:r>
+      <w:r>
+        <w:t xml:space="preserve">compute their intersection and check if </w:t>
+      </w:r>
+      <w:r>
+        <w:t>its size</w:t>
+      </w:r>
+      <w:r>
+        <w:t xml:space="preserve"> is 0.</w:t>
+      </w:r>
+    </w:p>
+    <w:p>
+      <w:r>
+        <w:t>If the graph is bipartite, all vertices should be accounted for in the two sets</w:t>
+      </w:r>
+      <w:r>
+        <w:t xml:space="preserve"> (every vertex in the graph is in their intersection)</w:t>
+      </w:r>
+      <w:r>
+        <w:t>. JavaScript sets do not allow for duplicate</w:t>
+      </w:r>
+      <w:r>
+        <w:t xml:space="preserve"> entries</w:t>
+      </w:r>
+      <w:r>
+        <w:t xml:space="preserve">, so the multiplicity of each vertex in a set is either 0 or 1. </w:t>
+      </w:r>
+      <w:r>
+        <w:t>This allows me to use the size of each set to check if they account for all vertices</w:t>
+      </w:r>
+      <w:r>
+        <w:t xml:space="preserve"> in the graph</w:t>
+      </w:r>
+      <w:r>
+        <w:t>. I check that the sum of (set1.size + set2.size) is equal to the number of vertices in the graph (the size of adjList).</w:t>
+      </w:r>
+      <w:r>
+        <w:t xml:space="preserve"> Thus, I am not required to compute the intersection of set1 and set2.</w:t>
+      </w:r>
+    </w:p>
+    <w:p>
+      <w:r>
+        <w:t>I the sets satisfy both of the above positions, then the graph is determined to be bipartite. Otherwise, the graph is determined to be not bipartite. (There is an additional check</w:t>
+      </w:r>
+      <w:r>
+        <w:t xml:space="preserve"> for if</w:t>
+      </w:r>
+      <w:r>
+        <w:t xml:space="preserve"> the </w:t>
+      </w:r>
+      <w:r>
+        <w:t>graph is empty</w:t>
+      </w:r>
+      <w:r>
+        <w:t xml:space="preserve">, </w:t>
+      </w:r>
+      <w:r>
+        <w:t>as the</w:t>
+      </w:r>
+      <w:r>
+        <w:t xml:space="preserve"> </w:t>
+      </w:r>
+      <w:r>
+        <w:t xml:space="preserve">empty graph </w:t>
+      </w:r>
+      <w:r>
+        <w:t xml:space="preserve">is </w:t>
+      </w:r>
+      <w:r>
+        <w:t>considered</w:t>
+      </w:r>
+      <w:r>
+        <w:t xml:space="preserve"> to be </w:t>
+      </w:r>
+      <w:r>
+        <w:t>(</w:t>
+      </w:r>
+      <w:r>
+        <w:t>trivially</w:t>
+      </w:r>
+      <w:r>
+        <w:t>)</w:t>
+      </w:r>
+      <w:r>
+        <w:t xml:space="preserve"> bipartite as well.)</w:t>
+      </w:r>
+    </w:p>
+    <w:p/>
+    <w:p>
+      <w:pPr>
+        <w:rPr>
+          <w:u w:val="single"/>
+        </w:rPr>
+      </w:pPr>
+      <w:r>
+        <w:rPr>
+          <w:u w:val="single"/>
+        </w:rPr>
+        <w:t>Displaying</w:t>
+      </w:r>
+      <w:r>
+        <w:rPr>
+          <w:u w:val="single"/>
+        </w:rPr>
+        <w:t xml:space="preserve"> the Laplacian Matrix:</w:t>
+      </w:r>
+    </w:p>
+    <w:p>
+      <w:r>
+        <w:t>Displaying the graph’s Laplacian matrix is accomplished by converting the graph’s adjacency list into a Laplacian matrix, implemented as a 2d array, which I can iterate over to compose the string which is displayed.</w:t>
+      </w:r>
+    </w:p>
+    <w:p>
+      <w:r>
+        <w:t>To convert adjList to a Laplacian matrix, I</w:t>
+      </w:r>
+      <w:r>
+        <w:t xml:space="preserve"> first build rows by</w:t>
+      </w:r>
+      <w:r>
+        <w:t xml:space="preserve"> iterat</w:t>
+      </w:r>
+      <w:r>
+        <w:t>ing</w:t>
+      </w:r>
+      <w:r>
+        <w:t xml:space="preserve"> over the </w:t>
+      </w:r>
+      <w:r>
+        <w:t xml:space="preserve">keys of adjList, which represent the vertices of the graph. </w:t>
+      </w:r>
+      <w:r>
+        <w:t>For each vertex, I</w:t>
+      </w:r>
+      <w:r>
+        <w:t xml:space="preserve"> construct a “row” array whose size is equal to the number of vertices in the </w:t>
+      </w:r>
+      <w:r>
+        <w:t>graph</w:t>
+      </w:r>
+      <w:r>
         <w:t>,</w:t>
       </w:r>
       <w:r>
-        <w:rPr>
-          <w:rFonts w:eastAsiaTheme="minorEastAsia"/>
-        </w:rPr>
-        <w:t xml:space="preserve"> </w:t>
-      </w:r>
-      <w:r>
-        <w:t>Edge objects are</w:t>
-      </w:r>
-      <w:r>
-        <w:t xml:space="preserve"> also</w:t>
-      </w:r>
-      <w:r>
-        <w:t xml:space="preserve"> stored in a separate array.</w:t>
-      </w:r>
-      <w:r>
-        <w:t xml:space="preserve"> Importantly, edge objects in this array store and manage graphics objects for </w:t>
-      </w:r>
-      <w:r>
-        <w:t xml:space="preserve">each </w:t>
-      </w:r>
-      <w:r>
-        <w:t xml:space="preserve">edge. </w:t>
-      </w:r>
-      <w:r>
-        <w:t xml:space="preserve">Both the adjacency list and array of edges are updated when edges and vertices are </w:t>
-      </w:r>
-      <w:r>
-        <w:t xml:space="preserve">added and </w:t>
-      </w:r>
-      <w:r>
-        <w:t>deleted</w:t>
-      </w:r>
-      <w:r>
-        <w:t>.</w:t>
-      </w:r>
-    </w:p>
-    <w:p/>
+        <w:t xml:space="preserve"> and</w:t>
+      </w:r>
+      <w:r>
+        <w:t xml:space="preserve"> initialize it with zeros. I then iterate over the vertex’s adjacency list, incrementing </w:t>
+      </w:r>
+      <w:r>
+        <w:t>the element of the row array at the index of the adjacent vertex’s id</w:t>
+      </w:r>
+      <w:r>
+        <w:t xml:space="preserve"> by 1</w:t>
+      </w:r>
+      <w:r>
+        <w:t xml:space="preserve"> (</w:t>
+      </w:r>
+      <w:r>
+        <w:t>“</w:t>
+      </w:r>
+      <w:r>
+        <w:t>row[adjVertex.id]++</w:t>
+      </w:r>
+      <w:r>
+        <w:t>”</w:t>
+      </w:r>
+      <w:r>
+        <w:t>)</w:t>
+      </w:r>
+      <w:r>
+        <w:t xml:space="preserve">. This assumes that the id of a vertex represents its position in the adjacency list (e.g., the first vertex has id 0, the second vertex has id 1, …, the last vertex has id (number of vertices – 1)). </w:t>
+      </w:r>
+    </w:p>
+    <w:p>
+      <w:r>
+        <w:t>After each row is constructed, I add the row to the end of the Laplacian matrix 2d array. Thus, the 2d array representing the Laplacian matrix is of the form:</w:t>
+      </w:r>
+    </w:p>
+    <w:p>
+      <w:pPr>
+        <w:rPr>
+          <w:rFonts w:eastAsiaTheme="minorEastAsia"/>
+        </w:rPr>
+      </w:pPr>
+      <m:oMathPara>
+        <m:oMath>
+          <m:r>
+            <w:rPr>
+              <w:rFonts w:ascii="Cambria Math" w:hAnsi="Cambria Math"/>
+            </w:rPr>
+            <m:t>[</m:t>
+          </m:r>
+          <m:d>
+            <m:dPr>
+              <m:begChr m:val="["/>
+              <m:endChr m:val="]"/>
+              <m:ctrlPr>
+                <w:rPr>
+                  <w:rFonts w:ascii="Cambria Math" w:hAnsi="Cambria Math"/>
+                  <w:i/>
+                </w:rPr>
+              </m:ctrlPr>
+            </m:dPr>
+            <m:e>
+              <m:r>
+                <w:rPr>
+                  <w:rFonts w:ascii="Cambria Math" w:hAnsi="Cambria Math"/>
+                </w:rPr>
+                <m:t>ro</m:t>
+              </m:r>
+              <m:sSub>
+                <m:sSubPr>
+                  <m:ctrlPr>
+                    <w:rPr>
+                      <w:rFonts w:ascii="Cambria Math" w:hAnsi="Cambria Math"/>
+                      <w:i/>
+                    </w:rPr>
+                  </m:ctrlPr>
+                </m:sSubPr>
+                <m:e>
+                  <m:r>
+                    <w:rPr>
+                      <w:rFonts w:ascii="Cambria Math" w:hAnsi="Cambria Math"/>
+                    </w:rPr>
+                    <m:t>w</m:t>
+                  </m:r>
+                </m:e>
+                <m:sub>
+                  <m:r>
+                    <w:rPr>
+                      <w:rFonts w:ascii="Cambria Math" w:hAnsi="Cambria Math"/>
+                    </w:rPr>
+                    <m:t>1</m:t>
+                  </m:r>
+                </m:sub>
+              </m:sSub>
+            </m:e>
+          </m:d>
+          <m:r>
+            <w:rPr>
+              <w:rFonts w:ascii="Cambria Math" w:hAnsi="Cambria Math"/>
+            </w:rPr>
+            <m:t xml:space="preserve">, </m:t>
+          </m:r>
+          <m:d>
+            <m:dPr>
+              <m:begChr m:val="["/>
+              <m:endChr m:val="]"/>
+              <m:ctrlPr>
+                <w:rPr>
+                  <w:rFonts w:ascii="Cambria Math" w:hAnsi="Cambria Math"/>
+                  <w:i/>
+                </w:rPr>
+              </m:ctrlPr>
+            </m:dPr>
+            <m:e>
+              <m:r>
+                <w:rPr>
+                  <w:rFonts w:ascii="Cambria Math" w:hAnsi="Cambria Math"/>
+                </w:rPr>
+                <m:t>ro</m:t>
+              </m:r>
+              <m:sSub>
+                <m:sSubPr>
+                  <m:ctrlPr>
+                    <w:rPr>
+                      <w:rFonts w:ascii="Cambria Math" w:hAnsi="Cambria Math"/>
+                      <w:i/>
+                    </w:rPr>
+                  </m:ctrlPr>
+                </m:sSubPr>
+                <m:e>
+                  <m:r>
+                    <w:rPr>
+                      <w:rFonts w:ascii="Cambria Math" w:hAnsi="Cambria Math"/>
+                    </w:rPr>
+                    <m:t>w</m:t>
+                  </m:r>
+                </m:e>
+                <m:sub>
+                  <m:r>
+                    <w:rPr>
+                      <w:rFonts w:ascii="Cambria Math" w:hAnsi="Cambria Math"/>
+                    </w:rPr>
+                    <m:t>2</m:t>
+                  </m:r>
+                </m:sub>
+              </m:sSub>
+            </m:e>
+          </m:d>
+          <m:r>
+            <w:rPr>
+              <w:rFonts w:ascii="Cambria Math" w:hAnsi="Cambria Math"/>
+            </w:rPr>
+            <m:t>,…, [ro</m:t>
+          </m:r>
+          <m:sSub>
+            <m:sSubPr>
+              <m:ctrlPr>
+                <w:rPr>
+                  <w:rFonts w:ascii="Cambria Math" w:hAnsi="Cambria Math"/>
+                  <w:i/>
+                </w:rPr>
+              </m:ctrlPr>
+            </m:sSubPr>
+            <m:e>
+              <m:r>
+                <w:rPr>
+                  <w:rFonts w:ascii="Cambria Math" w:hAnsi="Cambria Math"/>
+                </w:rPr>
+                <m:t>w</m:t>
+              </m:r>
+            </m:e>
+            <m:sub>
+              <m:r>
+                <w:rPr>
+                  <w:rFonts w:ascii="Cambria Math" w:hAnsi="Cambria Math"/>
+                </w:rPr>
+                <m:t>#vertices-1</m:t>
+              </m:r>
+            </m:sub>
+          </m:sSub>
+          <m:r>
+            <w:rPr>
+              <w:rFonts w:ascii="Cambria Math" w:hAnsi="Cambria Math"/>
+            </w:rPr>
+            <m:t>]]</m:t>
+          </m:r>
+        </m:oMath>
+      </m:oMathPara>
+    </w:p>
+    <w:p>
+      <w:pPr>
+        <w:rPr>
+          <w:rFonts w:eastAsiaTheme="minorEastAsia"/>
+        </w:rPr>
+      </w:pPr>
+      <w:r>
+        <w:rPr>
+          <w:rFonts w:eastAsiaTheme="minorEastAsia"/>
+        </w:rPr>
+        <w:t xml:space="preserve">Using this matrix to </w:t>
+      </w:r>
+      <w:r>
+        <w:rPr>
+          <w:rFonts w:eastAsiaTheme="minorEastAsia"/>
+        </w:rPr>
+        <w:t>compose the</w:t>
+      </w:r>
+      <w:r>
+        <w:rPr>
+          <w:rFonts w:eastAsiaTheme="minorEastAsia"/>
+        </w:rPr>
+        <w:t xml:space="preserve"> string </w:t>
+      </w:r>
+      <w:r>
+        <w:rPr>
+          <w:rFonts w:eastAsiaTheme="minorEastAsia"/>
+        </w:rPr>
+        <w:t>that is to be</w:t>
+      </w:r>
+      <w:r>
+        <w:rPr>
+          <w:rFonts w:eastAsiaTheme="minorEastAsia"/>
+        </w:rPr>
+        <w:t xml:space="preserve"> displayed consist</w:t>
+      </w:r>
+      <w:r>
+        <w:rPr>
+          <w:rFonts w:eastAsiaTheme="minorEastAsia"/>
+        </w:rPr>
+        <w:t>s</w:t>
+      </w:r>
+      <w:r>
+        <w:rPr>
+          <w:rFonts w:eastAsiaTheme="minorEastAsia"/>
+        </w:rPr>
+        <w:t xml:space="preserve"> of iterating over each column (the first dimension of the 2d array), then iterating over each row (the second dimension of the 2d array).</w:t>
+      </w:r>
+    </w:p>
+    <w:p>
+      <w:pPr>
+        <w:rPr>
+          <w:rFonts w:eastAsiaTheme="minorEastAsia"/>
+        </w:rPr>
+      </w:pPr>
+    </w:p>
     <w:p/>
     <w:sectPr>
       <w:pgSz w:w="12240" w:h="15840"/>
@@ -4043,6 +5447,119 @@
     </w:lvl>
   </w:abstractNum>
   <w:abstractNum w:abstractNumId="3" w15:restartNumberingAfterBreak="0">
+    <w:nsid w:val="6CA70E93"/>
+    <w:multiLevelType w:val="hybridMultilevel"/>
+    <w:tmpl w:val="F4B45826"/>
+    <w:lvl w:ilvl="0" w:tplc="04090001">
+      <w:start w:val="1"/>
+      <w:numFmt w:val="bullet"/>
+      <w:lvlText w:val=""/>
+      <w:lvlJc w:val="left"/>
+      <w:pPr>
+        <w:ind w:left="1080" w:hanging="360"/>
+      </w:pPr>
+      <w:rPr>
+        <w:rFonts w:ascii="Symbol" w:hAnsi="Symbol" w:hint="default"/>
+      </w:rPr>
+    </w:lvl>
+    <w:lvl w:ilvl="1" w:tplc="04090003" w:tentative="1">
+      <w:start w:val="1"/>
+      <w:numFmt w:val="bullet"/>
+      <w:lvlText w:val="o"/>
+      <w:lvlJc w:val="left"/>
+      <w:pPr>
+        <w:ind w:left="1800" w:hanging="360"/>
+      </w:pPr>
+      <w:rPr>
+        <w:rFonts w:ascii="Courier New" w:hAnsi="Courier New" w:cs="Courier New" w:hint="default"/>
+      </w:rPr>
+    </w:lvl>
+    <w:lvl w:ilvl="2" w:tplc="04090005" w:tentative="1">
+      <w:start w:val="1"/>
+      <w:numFmt w:val="bullet"/>
+      <w:lvlText w:val=""/>
+      <w:lvlJc w:val="left"/>
+      <w:pPr>
+        <w:ind w:left="2520" w:hanging="360"/>
+      </w:pPr>
+      <w:rPr>
+        <w:rFonts w:ascii="Wingdings" w:hAnsi="Wingdings" w:hint="default"/>
+      </w:rPr>
+    </w:lvl>
+    <w:lvl w:ilvl="3" w:tplc="04090001" w:tentative="1">
+      <w:start w:val="1"/>
+      <w:numFmt w:val="bullet"/>
+      <w:lvlText w:val=""/>
+      <w:lvlJc w:val="left"/>
+      <w:pPr>
+        <w:ind w:left="3240" w:hanging="360"/>
+      </w:pPr>
+      <w:rPr>
+        <w:rFonts w:ascii="Symbol" w:hAnsi="Symbol" w:hint="default"/>
+      </w:rPr>
+    </w:lvl>
+    <w:lvl w:ilvl="4" w:tplc="04090003" w:tentative="1">
+      <w:start w:val="1"/>
+      <w:numFmt w:val="bullet"/>
+      <w:lvlText w:val="o"/>
+      <w:lvlJc w:val="left"/>
+      <w:pPr>
+        <w:ind w:left="3960" w:hanging="360"/>
+      </w:pPr>
+      <w:rPr>
+        <w:rFonts w:ascii="Courier New" w:hAnsi="Courier New" w:cs="Courier New" w:hint="default"/>
+      </w:rPr>
+    </w:lvl>
+    <w:lvl w:ilvl="5" w:tplc="04090005" w:tentative="1">
+      <w:start w:val="1"/>
+      <w:numFmt w:val="bullet"/>
+      <w:lvlText w:val=""/>
+      <w:lvlJc w:val="left"/>
+      <w:pPr>
+        <w:ind w:left="4680" w:hanging="360"/>
+      </w:pPr>
+      <w:rPr>
+        <w:rFonts w:ascii="Wingdings" w:hAnsi="Wingdings" w:hint="default"/>
+      </w:rPr>
+    </w:lvl>
+    <w:lvl w:ilvl="6" w:tplc="04090001" w:tentative="1">
+      <w:start w:val="1"/>
+      <w:numFmt w:val="bullet"/>
+      <w:lvlText w:val=""/>
+      <w:lvlJc w:val="left"/>
+      <w:pPr>
+        <w:ind w:left="5400" w:hanging="360"/>
+      </w:pPr>
+      <w:rPr>
+        <w:rFonts w:ascii="Symbol" w:hAnsi="Symbol" w:hint="default"/>
+      </w:rPr>
+    </w:lvl>
+    <w:lvl w:ilvl="7" w:tplc="04090003" w:tentative="1">
+      <w:start w:val="1"/>
+      <w:numFmt w:val="bullet"/>
+      <w:lvlText w:val="o"/>
+      <w:lvlJc w:val="left"/>
+      <w:pPr>
+        <w:ind w:left="6120" w:hanging="360"/>
+      </w:pPr>
+      <w:rPr>
+        <w:rFonts w:ascii="Courier New" w:hAnsi="Courier New" w:cs="Courier New" w:hint="default"/>
+      </w:rPr>
+    </w:lvl>
+    <w:lvl w:ilvl="8" w:tplc="04090005" w:tentative="1">
+      <w:start w:val="1"/>
+      <w:numFmt w:val="bullet"/>
+      <w:lvlText w:val=""/>
+      <w:lvlJc w:val="left"/>
+      <w:pPr>
+        <w:ind w:left="6840" w:hanging="360"/>
+      </w:pPr>
+      <w:rPr>
+        <w:rFonts w:ascii="Wingdings" w:hAnsi="Wingdings" w:hint="default"/>
+      </w:rPr>
+    </w:lvl>
+  </w:abstractNum>
+  <w:abstractNum w:abstractNumId="4" w15:restartNumberingAfterBreak="0">
     <w:nsid w:val="754767C7"/>
     <w:multiLevelType w:val="hybridMultilevel"/>
     <w:tmpl w:val="F288CA80"/>
@@ -4165,6 +5682,9 @@
     <w:abstractNumId w:val="1"/>
   </w:num>
   <w:num w:numId="4">
+    <w:abstractNumId w:val="4"/>
+  </w:num>
+  <w:num w:numId="5">
     <w:abstractNumId w:val="3"/>
   </w:num>
 </w:numbering>

</xml_diff>

<commit_message>
fixed typo in write-up
</commit_message>
<xml_diff>
--- a/documents/Project Writeup.docx
+++ b/documents/Project Writeup.docx
@@ -4796,7 +4796,19 @@
     </w:p>
     <w:p>
       <w:r>
-        <w:t>I the sets satisfy both of the above positions, then the graph is determined to be bipartite. Otherwise, the graph is determined to be not bipartite. (There is an additional check</w:t>
+        <w:t>I</w:t>
+      </w:r>
+      <w:r>
+        <w:t>f</w:t>
+      </w:r>
+      <w:r>
+        <w:t xml:space="preserve"> the sets satisfy both of the above </w:t>
+      </w:r>
+      <w:r>
+        <w:t>conditions</w:t>
+      </w:r>
+      <w:r>
+        <w:t>, then the graph is determined to be bipartite. Otherwise, the graph is determined to be not bipartite. (There is an additional check</w:t>
       </w:r>
       <w:r>
         <w:t xml:space="preserve"> for if</w:t>

</xml_diff>